<commit_message>
Se agrega parte1 y parte2 del TP3 finalizado
</commit_message>
<xml_diff>
--- a/TP3/TP3_BD2.docx
+++ b/TP3/TP3_BD2.docx
@@ -823,7 +823,7 @@
       <w:pPr>
         <w:numPr>
           <w:ilvl w:val="0"/>
-          <w:numId w:val="2"/>
+          <w:numId w:val="3"/>
         </w:numPr>
         <w:ind w:left="720" w:hanging="360"/>
         <w:jc w:val="both"/>
@@ -853,6 +853,741 @@
         </w:rPr>
         <w:t xml:space="preserve"> se guarda el campo _id de un documento como referencia en otro documento. En este modelo la aplicación debe ejecutar una segunda consulta para devolver los datos relacionados.</w:t>
         <w:br w:type="textWrapping"/>
+      </w:r>
+    </w:p>
+    <w:p>
+      <w:pPr>
+        <w:numPr>
+          <w:ilvl w:val="0"/>
+          <w:numId w:val="3"/>
+        </w:numPr>
+        <w:ind w:left="720" w:hanging="360"/>
+        <w:jc w:val="both"/>
+      </w:pPr>
+      <w:r>
+        <w:rPr>
+          <w:b w:val="1"/>
+          <w:rtl w:val="0"/>
+        </w:rPr>
+        <w:t xml:space="preserve">DBRefs: </w:t>
+      </w:r>
+      <w:r>
+        <w:rPr>
+          <w:rtl w:val="0"/>
+        </w:rPr>
+        <w:t xml:space="preserve">S</w:t>
+      </w:r>
+      <w:r>
+        <w:rPr>
+          <w:rtl w:val="0"/>
+        </w:rPr>
+        <w:t xml:space="preserve">on referencias de un documento a otro utilizando el valor del campo del primer documento _id, nombre de la colección (y opcionalmente el nombre de base de datos). Con esto los DBRefs permiten vincular documentos de varias colecciones para linkearse en una sola colección. Los DBRefs proporcionan en esencia una semántica común para la representación de los vínculos entre documentos. Los DBRefs también requieren consultas adicionales para devolver los documentos de referencia. Por otro lado, la mayoría de los drivers ofrecen métodos de utilidad para hacer la query de la DBRef de forma automática.</w:t>
+      </w:r>
+    </w:p>
+    <w:p>
+      <w:pPr>
+        <w:jc w:val="both"/>
+        <w:rPr/>
+      </w:pPr>
+      <w:r>
+        <w:rPr>
+          <w:rtl w:val="0"/>
+        </w:rPr>
+      </w:r>
+    </w:p>
+    <w:p>
+      <w:pPr>
+        <w:jc w:val="both"/>
+        <w:rPr/>
+      </w:pPr>
+      <w:r>
+        <w:rPr>
+          <w:rtl w:val="0"/>
+        </w:rPr>
+      </w:r>
+    </w:p>
+    <w:p>
+      <w:pPr>
+        <w:jc w:val="both"/>
+        <w:rPr>
+          <w:b w:val="1"/>
+        </w:rPr>
+      </w:pPr>
+      <w:r>
+        <w:rPr>
+          <w:b w:val="1"/>
+          <w:rtl w:val="0"/>
+        </w:rPr>
+        <w:t xml:space="preserve">Parte 2: Primeros pasos con MongoDB</w:t>
+      </w:r>
+    </w:p>
+    <w:p>
+      <w:pPr>
+        <w:jc w:val="both"/>
+        <w:rPr/>
+      </w:pPr>
+      <w:r>
+        <w:rPr>
+          <w:rtl w:val="0"/>
+        </w:rPr>
+        <w:t xml:space="preserve">▶︎ Descargue la última versión de MongoDB desde el sitio oficial. Ingrese al cliente de línea de comando para realizar los siguientes ejercicios.</w:t>
+        <w:br w:type="textWrapping"/>
+      </w:r>
+    </w:p>
+    <w:p>
+      <w:pPr>
+        <w:jc w:val="both"/>
+        <w:rPr>
+          <w:b w:val="1"/>
+        </w:rPr>
+      </w:pPr>
+      <w:r>
+        <w:rPr>
+          <w:b w:val="1"/>
+          <w:rtl w:val="0"/>
+        </w:rPr>
+        <w:t xml:space="preserve">5. Cree una nueva base de datos llamada ecommerce, y una colección llamada products. En esa colección inserte un nuevo documento (un producto) con los siguientes atributos:</w:t>
+      </w:r>
+    </w:p>
+    <w:p>
+      <w:pPr>
+        <w:jc w:val="both"/>
+        <w:rPr>
+          <w:b w:val="1"/>
+        </w:rPr>
+      </w:pPr>
+      <w:r>
+        <w:rPr>
+          <w:b w:val="1"/>
+          <w:rtl w:val="0"/>
+        </w:rPr>
+        <w:t xml:space="preserve">{name:’Caldera Caldaia Duo’, price:140000}</w:t>
+      </w:r>
+    </w:p>
+    <w:p>
+      <w:pPr>
+        <w:jc w:val="both"/>
+        <w:rPr>
+          <w:b w:val="1"/>
+        </w:rPr>
+      </w:pPr>
+      <w:r>
+        <w:rPr>
+          <w:b w:val="1"/>
+          <w:rtl w:val="0"/>
+        </w:rPr>
+        <w:t xml:space="preserve">recupere la información del producto usando el comando db.products.find() (puede</w:t>
+      </w:r>
+    </w:p>
+    <w:p>
+      <w:pPr>
+        <w:jc w:val="both"/>
+        <w:rPr>
+          <w:b w:val="1"/>
+        </w:rPr>
+      </w:pPr>
+      <w:r>
+        <w:rPr>
+          <w:b w:val="1"/>
+          <w:rtl w:val="0"/>
+        </w:rPr>
+        <w:t xml:space="preserve">agregar la función .pretty() al final de la expresión para ver los datos indentados). Notará que no se encuentran exactamente los atributos que insertó. ¿Cuál es la diferencia?</w:t>
+        <w:br w:type="textWrapping"/>
+      </w:r>
+    </w:p>
+    <w:p>
+      <w:pPr>
+        <w:jc w:val="both"/>
+        <w:rPr/>
+      </w:pPr>
+      <w:r>
+        <w:rPr>
+          <w:rtl w:val="0"/>
+        </w:rPr>
+        <w:t xml:space="preserve">▶︎ Una característica fundamental de MongoDB y otras bases NoSQL es que los documentos no tienen una estructura definida, como puede ser una tabla en un RDBMS. En una misma colección pueden convivir documentos con diferentes atributos, e incluso atributos de múltiples valores y documentos embebidos.</w:t>
+      </w:r>
+    </w:p>
+    <w:p>
+      <w:pPr>
+        <w:jc w:val="both"/>
+        <w:rPr/>
+      </w:pPr>
+      <w:r>
+        <w:rPr>
+          <w:rtl w:val="0"/>
+        </w:rPr>
+      </w:r>
+    </w:p>
+    <w:p>
+      <w:pPr>
+        <w:jc w:val="both"/>
+        <w:rPr/>
+      </w:pPr>
+      <w:r>
+        <w:rPr>
+          <w:rtl w:val="0"/>
+        </w:rPr>
+        <w:t xml:space="preserve">Se inicia el cliente de mongo:</w:t>
+      </w:r>
+    </w:p>
+    <w:p>
+      <w:pPr>
+        <w:jc w:val="both"/>
+        <w:rPr/>
+      </w:pPr>
+      <w:r>
+        <w:rPr>
+          <w:rtl w:val="0"/>
+        </w:rPr>
+        <w:t xml:space="preserve">&gt;&gt; sudo service mongod start</w:t>
+      </w:r>
+    </w:p>
+    <w:p>
+      <w:pPr>
+        <w:jc w:val="both"/>
+        <w:rPr/>
+      </w:pPr>
+      <w:r>
+        <w:rPr>
+          <w:rtl w:val="0"/>
+        </w:rPr>
+      </w:r>
+    </w:p>
+    <w:p>
+      <w:pPr>
+        <w:jc w:val="both"/>
+        <w:rPr/>
+      </w:pPr>
+      <w:r>
+        <w:rPr>
+          <w:rtl w:val="0"/>
+        </w:rPr>
+        <w:t xml:space="preserve">&gt;&gt; mongo</w:t>
+      </w:r>
+    </w:p>
+    <w:p>
+      <w:pPr>
+        <w:jc w:val="both"/>
+        <w:rPr/>
+      </w:pPr>
+      <w:r>
+        <w:rPr>
+          <w:rtl w:val="0"/>
+        </w:rPr>
+      </w:r>
+    </w:p>
+    <w:p>
+      <w:pPr>
+        <w:jc w:val="both"/>
+        <w:rPr/>
+      </w:pPr>
+      <w:r>
+        <w:rPr>
+          <w:rtl w:val="0"/>
+        </w:rPr>
+        <w:t xml:space="preserve">Para crear la base de datos, se ejecuta el comando: </w:t>
+      </w:r>
+    </w:p>
+    <w:p>
+      <w:pPr>
+        <w:jc w:val="both"/>
+        <w:rPr>
+          <w:i w:val="1"/>
+        </w:rPr>
+      </w:pPr>
+      <w:r>
+        <w:rPr>
+          <w:i w:val="1"/>
+          <w:rtl w:val="0"/>
+        </w:rPr>
+        <w:t xml:space="preserve">&gt;&gt; use ecommerce</w:t>
+      </w:r>
+    </w:p>
+    <w:p>
+      <w:pPr>
+        <w:jc w:val="both"/>
+        <w:rPr>
+          <w:i w:val="1"/>
+        </w:rPr>
+      </w:pPr>
+      <w:r>
+        <w:rPr>
+          <w:rtl w:val="0"/>
+        </w:rPr>
+        <w:t xml:space="preserve">Para crear la colección e insertar un documento, se ejecuta el comando:</w:t>
+        <w:br w:type="textWrapping"/>
+        <w:t xml:space="preserve"> &gt;&gt; </w:t>
+      </w:r>
+      <w:r>
+        <w:rPr>
+          <w:i w:val="1"/>
+          <w:rtl w:val="0"/>
+        </w:rPr>
+        <w:t xml:space="preserve">db.products.insertOne({name:’Caldera Caldaia Duo’, price:140000})</w:t>
+      </w:r>
+    </w:p>
+    <w:p>
+      <w:pPr>
+        <w:jc w:val="both"/>
+        <w:rPr/>
+      </w:pPr>
+      <w:r>
+        <w:rPr>
+          <w:rtl w:val="0"/>
+        </w:rPr>
+        <w:t xml:space="preserve">Al ejecutar el comando db.products.find().pretty(), se obtiene la siguiente salida:</w:t>
+      </w:r>
+    </w:p>
+    <w:p>
+      <w:pPr>
+        <w:jc w:val="both"/>
+        <w:rPr/>
+      </w:pPr>
+      <w:r>
+        <w:rPr>
+          <w:rtl w:val="0"/>
+        </w:rPr>
+      </w:r>
+    </w:p>
+    <w:p>
+      <w:pPr>
+        <w:jc w:val="both"/>
+        <w:rPr/>
+      </w:pPr>
+      <w:r>
+        <w:rPr>
+          <w:rtl w:val="0"/>
+        </w:rPr>
+        <w:br w:type="textWrapping"/>
+        <w:t xml:space="preserve">Además de los atributos insertados, MongoDB agrega un identificador al documento ingresado. El identificador se reconoce con el nombre de “_id”, junto con un hash asociado.</w:t>
+      </w:r>
+      <w:r>
+        <w:drawing>
+          <wp:anchor allowOverlap="1" behindDoc="0" distB="0" distT="0" distL="0" distR="0" hidden="0" layoutInCell="1" locked="0" relativeHeight="0" simplePos="0">
+            <wp:simplePos x="0" y="0"/>
+            <wp:positionH relativeFrom="column">
+              <wp:posOffset>0</wp:posOffset>
+            </wp:positionH>
+            <wp:positionV relativeFrom="paragraph">
+              <wp:posOffset>28575</wp:posOffset>
+            </wp:positionV>
+            <wp:extent cx="5138738" cy="1537870"/>
+            <wp:effectExtent b="0" l="0" r="0" t="0"/>
+            <wp:wrapTopAndBottom distB="0" distT="0"/>
+            <wp:docPr id="5" name="image14.png"/>
+            <a:graphic>
+              <a:graphicData uri="http://schemas.openxmlformats.org/drawingml/2006/picture">
+                <pic:pic>
+                  <pic:nvPicPr>
+                    <pic:cNvPr id="0" name="image14.png"/>
+                    <pic:cNvPicPr preferRelativeResize="0"/>
+                  </pic:nvPicPr>
+                  <pic:blipFill>
+                    <a:blip r:embed="rId6"/>
+                    <a:srcRect b="69696" l="11461" r="20265" t="10096"/>
+                    <a:stretch>
+                      <a:fillRect/>
+                    </a:stretch>
+                  </pic:blipFill>
+                  <pic:spPr>
+                    <a:xfrm>
+                      <a:off x="0" y="0"/>
+                      <a:ext cx="5138738" cy="1537870"/>
+                    </a:xfrm>
+                    <a:prstGeom prst="rect"/>
+                    <a:ln/>
+                  </pic:spPr>
+                </pic:pic>
+              </a:graphicData>
+            </a:graphic>
+          </wp:anchor>
+        </w:drawing>
+      </w:r>
+    </w:p>
+    <w:p>
+      <w:pPr>
+        <w:jc w:val="both"/>
+        <w:rPr/>
+      </w:pPr>
+      <w:r>
+        <w:rPr>
+          <w:rtl w:val="0"/>
+        </w:rPr>
+      </w:r>
+    </w:p>
+    <w:p>
+      <w:pPr>
+        <w:jc w:val="both"/>
+        <w:rPr/>
+      </w:pPr>
+      <w:r>
+        <w:rPr>
+          <w:rtl w:val="0"/>
+        </w:rPr>
+      </w:r>
+    </w:p>
+    <w:p>
+      <w:pPr>
+        <w:jc w:val="both"/>
+        <w:rPr>
+          <w:b w:val="1"/>
+        </w:rPr>
+      </w:pPr>
+      <w:r>
+        <w:rPr>
+          <w:b w:val="1"/>
+          <w:rtl w:val="0"/>
+        </w:rPr>
+        <w:t xml:space="preserve">6. Agregue los siguientes documentos a la colección de productos:</w:t>
+      </w:r>
+    </w:p>
+    <w:p>
+      <w:pPr>
+        <w:jc w:val="both"/>
+        <w:rPr>
+          <w:b w:val="1"/>
+        </w:rPr>
+      </w:pPr>
+      <w:r>
+        <w:rPr>
+          <w:b w:val="1"/>
+          <w:rtl w:val="0"/>
+        </w:rPr>
+        <w:t xml:space="preserve">{name:’Caldera Orbis 230', price:77000, tags: ['gas', 'digital']}</w:t>
+      </w:r>
+    </w:p>
+    <w:p>
+      <w:pPr>
+        <w:jc w:val="both"/>
+        <w:rPr>
+          <w:b w:val="1"/>
+        </w:rPr>
+      </w:pPr>
+      <w:r>
+        <w:rPr>
+          <w:b w:val="1"/>
+          <w:rtl w:val="0"/>
+        </w:rPr>
+        <w:t xml:space="preserve">{name:’Caldera Ariston Clas‘, price:127000, tags: [‘gas envasado’, ‘termostato’]}</w:t>
+      </w:r>
+    </w:p>
+    <w:p>
+      <w:pPr>
+        <w:jc w:val="both"/>
+        <w:rPr>
+          <w:b w:val="1"/>
+        </w:rPr>
+      </w:pPr>
+      <w:r>
+        <w:rPr>
+          <w:b w:val="1"/>
+          <w:rtl w:val="0"/>
+        </w:rPr>
+        <w:t xml:space="preserve">{name:’Caldera Caldaia S30‘, price:133000}</w:t>
+      </w:r>
+    </w:p>
+    <w:p>
+      <w:pPr>
+        <w:jc w:val="both"/>
+        <w:rPr>
+          <w:b w:val="1"/>
+        </w:rPr>
+      </w:pPr>
+      <w:r>
+        <w:rPr>
+          <w:b w:val="1"/>
+          <w:rtl w:val="0"/>
+        </w:rPr>
+        <w:t xml:space="preserve">{name:’Caldera Mural Orbis 225cto’, price:100000, tags: ['gas', ‘digital’,</w:t>
+      </w:r>
+    </w:p>
+    <w:p>
+      <w:pPr>
+        <w:jc w:val="both"/>
+        <w:rPr>
+          <w:b w:val="1"/>
+        </w:rPr>
+      </w:pPr>
+      <w:r>
+        <w:rPr>
+          <w:b w:val="1"/>
+          <w:rtl w:val="0"/>
+        </w:rPr>
+        <w:t xml:space="preserve">‘termostato’]}</w:t>
+      </w:r>
+    </w:p>
+    <w:p>
+      <w:pPr>
+        <w:jc w:val="both"/>
+        <w:rPr>
+          <w:b w:val="1"/>
+        </w:rPr>
+      </w:pPr>
+      <w:r>
+        <w:rPr>
+          <w:b w:val="1"/>
+          <w:rtl w:val="0"/>
+        </w:rPr>
+        <w:t xml:space="preserve">Y busque los productos:</w:t>
+      </w:r>
+    </w:p>
+    <w:p>
+      <w:pPr>
+        <w:jc w:val="both"/>
+        <w:rPr>
+          <w:b w:val="1"/>
+        </w:rPr>
+      </w:pPr>
+      <w:r>
+        <w:rPr>
+          <w:b w:val="1"/>
+          <w:rtl w:val="0"/>
+        </w:rPr>
+        <w:t xml:space="preserve">- de $100.000 o menos</w:t>
+      </w:r>
+    </w:p>
+    <w:p>
+      <w:pPr>
+        <w:jc w:val="both"/>
+        <w:rPr>
+          <w:b w:val="1"/>
+        </w:rPr>
+      </w:pPr>
+      <w:r>
+        <w:rPr>
+          <w:b w:val="1"/>
+          <w:rtl w:val="0"/>
+        </w:rPr>
+        <w:t xml:space="preserve">- que tengan la etiqueta (tag) “digital”</w:t>
+      </w:r>
+    </w:p>
+    <w:p>
+      <w:pPr>
+        <w:jc w:val="both"/>
+        <w:rPr>
+          <w:b w:val="1"/>
+        </w:rPr>
+      </w:pPr>
+      <w:r>
+        <w:rPr>
+          <w:b w:val="1"/>
+          <w:rtl w:val="0"/>
+        </w:rPr>
+        <w:t xml:space="preserve">- que no tengan etiquetas (es decir, que el atributo esté ausente)</w:t>
+      </w:r>
+    </w:p>
+    <w:p>
+      <w:pPr>
+        <w:jc w:val="both"/>
+        <w:rPr>
+          <w:b w:val="1"/>
+        </w:rPr>
+      </w:pPr>
+      <w:r>
+        <w:rPr>
+          <w:b w:val="1"/>
+          <w:rtl w:val="0"/>
+        </w:rPr>
+        <w:t xml:space="preserve">- que incluyan la palabra ‘Orbis’ en su nombre</w:t>
+      </w:r>
+    </w:p>
+    <w:p>
+      <w:pPr>
+        <w:jc w:val="both"/>
+        <w:rPr>
+          <w:b w:val="1"/>
+        </w:rPr>
+      </w:pPr>
+      <w:r>
+        <w:rPr>
+          <w:b w:val="1"/>
+          <w:rtl w:val="0"/>
+        </w:rPr>
+        <w:t xml:space="preserve">- con la palabra ‘Orbis’ en su nombre y menores de $100.000</w:t>
+      </w:r>
+    </w:p>
+    <w:p>
+      <w:pPr>
+        <w:jc w:val="both"/>
+        <w:rPr>
+          <w:b w:val="1"/>
+        </w:rPr>
+      </w:pPr>
+      <w:r>
+        <w:rPr>
+          <w:b w:val="1"/>
+          <w:rtl w:val="0"/>
+        </w:rPr>
+        <w:t xml:space="preserve">vuelva a realizar la última consulta pero proyecte sólo el nombre del producto en los resultados, omitiendo incluso el atributo _id de la proyección.</w:t>
+      </w:r>
+    </w:p>
+    <w:p>
+      <w:pPr>
+        <w:jc w:val="both"/>
+        <w:rPr/>
+      </w:pPr>
+      <w:r>
+        <w:rPr>
+          <w:rtl w:val="0"/>
+        </w:rPr>
+      </w:r>
+    </w:p>
+    <w:p>
+      <w:pPr>
+        <w:jc w:val="both"/>
+        <w:rPr/>
+      </w:pPr>
+      <w:r>
+        <w:rPr>
+          <w:rtl w:val="0"/>
+        </w:rPr>
+        <w:t xml:space="preserve">Para crear los documentos indicados, se ejecutaron los siguientes comandos:</w:t>
+      </w:r>
+    </w:p>
+    <w:p>
+      <w:pPr>
+        <w:jc w:val="both"/>
+        <w:rPr>
+          <w:i w:val="1"/>
+        </w:rPr>
+      </w:pPr>
+      <w:r>
+        <w:rPr>
+          <w:rtl w:val="0"/>
+        </w:rPr>
+        <w:t xml:space="preserve">&gt;&gt; </w:t>
+      </w:r>
+      <w:r>
+        <w:rPr>
+          <w:i w:val="1"/>
+          <w:rtl w:val="0"/>
+        </w:rPr>
+        <w:t xml:space="preserve">db.products.insertOne({name:’Caldera Orbis 230’, price:77000, tags:</w:t>
+      </w:r>
+      <w:r>
+        <w:rPr>
+          <w:rtl w:val="0"/>
+        </w:rPr>
+        <w:t xml:space="preserve">['gas', 'digital']</w:t>
+      </w:r>
+      <w:r>
+        <w:rPr>
+          <w:i w:val="1"/>
+          <w:rtl w:val="0"/>
+        </w:rPr>
+        <w:t xml:space="preserve">})</w:t>
+      </w:r>
+    </w:p>
+    <w:p>
+      <w:pPr>
+        <w:jc w:val="both"/>
+        <w:rPr>
+          <w:i w:val="1"/>
+        </w:rPr>
+      </w:pPr>
+      <w:r>
+        <w:rPr>
+          <w:i w:val="1"/>
+          <w:rtl w:val="0"/>
+        </w:rPr>
+        <w:t xml:space="preserve">&gt;&gt; db.products.insertOne({name:’Caldera Ariston Clas’, price:127000, tags:['gas envasado', 'termostato']})</w:t>
+      </w:r>
+    </w:p>
+    <w:p>
+      <w:pPr>
+        <w:jc w:val="both"/>
+        <w:rPr>
+          <w:i w:val="1"/>
+        </w:rPr>
+      </w:pPr>
+      <w:r>
+        <w:rPr>
+          <w:i w:val="1"/>
+          <w:rtl w:val="0"/>
+        </w:rPr>
+        <w:t xml:space="preserve">&gt;&gt; db.products.insertOne({name:’Caldera Caldaia S30’, price:133000})</w:t>
+        <w:br w:type="textWrapping"/>
+        <w:t xml:space="preserve">&gt;&gt;db.products.insertOne({name:’Caldera Mural Orbis 225cto’, price:100000, tags:['gas’,’digital’,'termostato']})</w:t>
+      </w:r>
+    </w:p>
+    <w:p>
+      <w:pPr>
+        <w:jc w:val="both"/>
+        <w:rPr>
+          <w:i w:val="1"/>
+        </w:rPr>
+      </w:pPr>
+      <w:r>
+        <w:rPr>
+          <w:i w:val="1"/>
+        </w:rPr>
+        <w:drawing>
+          <wp:inline distB="114300" distT="114300" distL="114300" distR="114300">
+            <wp:extent cx="5731200" cy="2209800"/>
+            <wp:effectExtent b="0" l="0" r="0" t="0"/>
+            <wp:docPr id="12" name="image2.png"/>
+            <a:graphic>
+              <a:graphicData uri="http://schemas.openxmlformats.org/drawingml/2006/picture">
+                <pic:pic>
+                  <pic:nvPicPr>
+                    <pic:cNvPr id="0" name="image2.png"/>
+                    <pic:cNvPicPr preferRelativeResize="0"/>
+                  </pic:nvPicPr>
+                  <pic:blipFill>
+                    <a:blip r:embed="rId7"/>
+                    <a:srcRect b="0" l="0" r="0" t="0"/>
+                    <a:stretch>
+                      <a:fillRect/>
+                    </a:stretch>
+                  </pic:blipFill>
+                  <pic:spPr>
+                    <a:xfrm>
+                      <a:off x="0" y="0"/>
+                      <a:ext cx="5731200" cy="2209800"/>
+                    </a:xfrm>
+                    <a:prstGeom prst="rect"/>
+                    <a:ln/>
+                  </pic:spPr>
+                </pic:pic>
+              </a:graphicData>
+            </a:graphic>
+          </wp:inline>
+        </w:drawing>
+      </w:r>
+      <w:r>
+        <w:rPr>
+          <w:rtl w:val="0"/>
+        </w:rPr>
+      </w:r>
+    </w:p>
+    <w:p>
+      <w:pPr>
+        <w:jc w:val="both"/>
+        <w:rPr>
+          <w:i w:val="1"/>
+        </w:rPr>
+      </w:pPr>
+      <w:r>
+        <w:rPr>
+          <w:rtl w:val="0"/>
+        </w:rPr>
+      </w:r>
+    </w:p>
+    <w:p>
+      <w:pPr>
+        <w:jc w:val="both"/>
+        <w:rPr>
+          <w:b w:val="1"/>
+          <w:u w:val="single"/>
+        </w:rPr>
+      </w:pPr>
+      <w:r>
+        <w:rPr>
+          <w:b w:val="1"/>
+          <w:u w:val="single"/>
+          <w:rtl w:val="0"/>
+        </w:rPr>
+        <w:t xml:space="preserve">Consultas sobre la colección de ‘products’:</w:t>
       </w:r>
     </w:p>
     <w:p>
@@ -863,373 +1598,697 @@
         </w:numPr>
         <w:ind w:left="720" w:hanging="360"/>
         <w:jc w:val="both"/>
-      </w:pPr>
-      <w:r>
-        <w:rPr>
-          <w:b w:val="1"/>
-          <w:rtl w:val="0"/>
-        </w:rPr>
-        <w:t xml:space="preserve">DBRefs: </w:t>
-      </w:r>
-      <w:r>
-        <w:rPr>
-          <w:rtl w:val="0"/>
-        </w:rPr>
-        <w:t xml:space="preserve">S</w:t>
-      </w:r>
-      <w:r>
-        <w:rPr>
-          <w:rtl w:val="0"/>
-        </w:rPr>
-        <w:t xml:space="preserve">on referencias de un documento a otro utilizando el valor del campo del primer documento _id, nombre de la colección (y opcionalmente el nombre de base de datos). Con esto los DBRefs permiten vincular documentos de varias colecciones para linkearse en una sola colección. Los DBRefs proporcionan en esencia una semántica común para la representación de los vínculos entre documentos. Los DBRefs también requieren consultas adicionales para devolver los documentos de referencia. Por otro lado, la mayoría de los drivers ofrecen métodos de utilidad para hacer la query de la DBRef de forma automática.</w:t>
-      </w:r>
-    </w:p>
-    <w:p>
-      <w:pPr>
-        <w:jc w:val="both"/>
-        <w:rPr/>
-      </w:pPr>
-      <w:r>
-        <w:rPr>
-          <w:rtl w:val="0"/>
-        </w:rPr>
-      </w:r>
-    </w:p>
-    <w:p>
-      <w:pPr>
-        <w:jc w:val="both"/>
-        <w:rPr/>
-      </w:pPr>
-      <w:r>
-        <w:rPr>
-          <w:rtl w:val="0"/>
-        </w:rPr>
-      </w:r>
-    </w:p>
-    <w:p>
-      <w:pPr>
-        <w:jc w:val="both"/>
-        <w:rPr>
-          <w:b w:val="1"/>
-        </w:rPr>
-      </w:pPr>
-      <w:r>
-        <w:rPr>
-          <w:b w:val="1"/>
-          <w:rtl w:val="0"/>
-        </w:rPr>
-        <w:t xml:space="preserve">Parte 2: Primeros pasos con MongoDB</w:t>
-      </w:r>
-    </w:p>
-    <w:p>
-      <w:pPr>
-        <w:jc w:val="both"/>
-        <w:rPr/>
-      </w:pPr>
-      <w:r>
-        <w:rPr>
-          <w:rtl w:val="0"/>
-        </w:rPr>
-        <w:t xml:space="preserve">▶︎ Descargue la última versión de MongoDB desde el sitio oficial. Ingrese al cliente de línea de comando para realizar los siguientes ejercicios.</w:t>
+        <w:rPr>
+          <w:u w:val="none"/>
+        </w:rPr>
+      </w:pPr>
+      <w:r>
+        <w:rPr>
+          <w:rtl w:val="0"/>
+        </w:rPr>
+        <w:t xml:space="preserve">Buscar aquellos productos de  $100.000 o menos:</w:t>
+      </w:r>
+    </w:p>
+    <w:p>
+      <w:pPr>
+        <w:ind w:left="720" w:firstLine="0"/>
+        <w:jc w:val="both"/>
+        <w:rPr>
+          <w:i w:val="1"/>
+        </w:rPr>
+      </w:pPr>
+      <w:r>
+        <w:rPr>
+          <w:i w:val="1"/>
+          <w:rtl w:val="0"/>
+        </w:rPr>
+        <w:t xml:space="preserve">&gt;&gt; db.products.find({price:{$lte:100000}})</w:t>
         <w:br w:type="textWrapping"/>
       </w:r>
     </w:p>
     <w:p>
       <w:pPr>
         <w:jc w:val="both"/>
-        <w:rPr>
-          <w:b w:val="1"/>
-        </w:rPr>
-      </w:pPr>
-      <w:r>
-        <w:rPr>
-          <w:b w:val="1"/>
-          <w:rtl w:val="0"/>
-        </w:rPr>
-        <w:t xml:space="preserve">5. Cree una nueva base de datos llamada ecommerce, y una colección llamada products. En esa colección inserte un nuevo documento (un producto) con los siguientes atributos:</w:t>
-      </w:r>
-    </w:p>
-    <w:p>
-      <w:pPr>
-        <w:jc w:val="both"/>
-        <w:rPr>
-          <w:b w:val="1"/>
-        </w:rPr>
-      </w:pPr>
-      <w:r>
-        <w:rPr>
-          <w:b w:val="1"/>
-          <w:rtl w:val="0"/>
-        </w:rPr>
-        <w:t xml:space="preserve">{name:’Caldera Caldaia Duo’, price:140000}</w:t>
-      </w:r>
-    </w:p>
-    <w:p>
-      <w:pPr>
-        <w:jc w:val="both"/>
-        <w:rPr>
-          <w:b w:val="1"/>
-        </w:rPr>
-      </w:pPr>
-      <w:r>
-        <w:rPr>
-          <w:b w:val="1"/>
-          <w:rtl w:val="0"/>
-        </w:rPr>
-        <w:t xml:space="preserve">recupere la información del producto usando el comando db.products.find() (puede</w:t>
-      </w:r>
-    </w:p>
-    <w:p>
-      <w:pPr>
-        <w:jc w:val="both"/>
-        <w:rPr>
-          <w:b w:val="1"/>
-        </w:rPr>
-      </w:pPr>
-      <w:r>
-        <w:rPr>
-          <w:b w:val="1"/>
-          <w:rtl w:val="0"/>
-        </w:rPr>
-        <w:t xml:space="preserve">agregar la función .pretty() al final de la expresión para ver los datos indentados). Notará que no se encuentran exactamente los atributos que insertó. ¿Cuál es la diferencia?</w:t>
+        <w:rPr/>
+      </w:pPr>
+      <w:r>
+        <w:rPr/>
+        <w:drawing>
+          <wp:inline distB="114300" distT="114300" distL="114300" distR="114300">
+            <wp:extent cx="5731200" cy="952500"/>
+            <wp:effectExtent b="0" l="0" r="0" t="0"/>
+            <wp:docPr id="1" name="image12.png"/>
+            <a:graphic>
+              <a:graphicData uri="http://schemas.openxmlformats.org/drawingml/2006/picture">
+                <pic:pic>
+                  <pic:nvPicPr>
+                    <pic:cNvPr id="0" name="image12.png"/>
+                    <pic:cNvPicPr preferRelativeResize="0"/>
+                  </pic:nvPicPr>
+                  <pic:blipFill>
+                    <a:blip r:embed="rId8"/>
+                    <a:srcRect b="0" l="0" r="0" t="0"/>
+                    <a:stretch>
+                      <a:fillRect/>
+                    </a:stretch>
+                  </pic:blipFill>
+                  <pic:spPr>
+                    <a:xfrm>
+                      <a:off x="0" y="0"/>
+                      <a:ext cx="5731200" cy="952500"/>
+                    </a:xfrm>
+                    <a:prstGeom prst="rect"/>
+                    <a:ln/>
+                  </pic:spPr>
+                </pic:pic>
+              </a:graphicData>
+            </a:graphic>
+          </wp:inline>
+        </w:drawing>
+      </w:r>
+      <w:r>
+        <w:rPr>
+          <w:rtl w:val="0"/>
+        </w:rPr>
+      </w:r>
+    </w:p>
+    <w:p>
+      <w:pPr>
+        <w:jc w:val="both"/>
+        <w:rPr/>
+      </w:pPr>
+      <w:r>
+        <w:rPr>
+          <w:rtl w:val="0"/>
+        </w:rPr>
+      </w:r>
+    </w:p>
+    <w:p>
+      <w:pPr>
+        <w:jc w:val="both"/>
+        <w:rPr/>
+      </w:pPr>
+      <w:r>
+        <w:rPr>
+          <w:rtl w:val="0"/>
+        </w:rPr>
+      </w:r>
+    </w:p>
+    <w:p>
+      <w:pPr>
+        <w:numPr>
+          <w:ilvl w:val="0"/>
+          <w:numId w:val="2"/>
+        </w:numPr>
+        <w:ind w:left="720" w:hanging="360"/>
+        <w:jc w:val="both"/>
+      </w:pPr>
+      <w:r>
+        <w:rPr>
+          <w:rtl w:val="0"/>
+        </w:rPr>
+        <w:t xml:space="preserve">Buscar aquellos productos que tengan la etiqueta (tag) “digital”</w:t>
+      </w:r>
+    </w:p>
+    <w:p>
+      <w:pPr>
+        <w:ind w:firstLine="720"/>
+        <w:jc w:val="both"/>
+        <w:rPr>
+          <w:i w:val="1"/>
+        </w:rPr>
+      </w:pPr>
+      <w:r>
+        <w:rPr>
+          <w:i w:val="1"/>
+          <w:rtl w:val="0"/>
+        </w:rPr>
+        <w:t xml:space="preserve">&gt;&gt; db.products.find({"tags":"digital"})</w:t>
         <w:br w:type="textWrapping"/>
       </w:r>
     </w:p>
     <w:p>
       <w:pPr>
-        <w:jc w:val="both"/>
-        <w:rPr/>
-      </w:pPr>
-      <w:r>
-        <w:rPr>
-          <w:rtl w:val="0"/>
-        </w:rPr>
-        <w:t xml:space="preserve">▶︎ Una característica fundamental de MongoDB y otras bases NoSQL es que los documentos no tienen una estructura definida, como puede ser una tabla en un RDBMS. En una misma colección pueden convivir documentos con diferentes atributos, e incluso atributos de múltiples valores y documentos embebidos.</w:t>
-      </w:r>
-    </w:p>
-    <w:p>
-      <w:pPr>
-        <w:jc w:val="both"/>
-        <w:rPr/>
-      </w:pPr>
-      <w:r>
-        <w:rPr>
-          <w:rtl w:val="0"/>
-        </w:rPr>
-      </w:r>
-    </w:p>
-    <w:p>
-      <w:pPr>
-        <w:jc w:val="both"/>
-        <w:rPr/>
-      </w:pPr>
-      <w:r>
-        <w:rPr>
-          <w:rtl w:val="0"/>
-        </w:rPr>
-      </w:r>
-    </w:p>
-    <w:p>
-      <w:pPr>
-        <w:jc w:val="both"/>
-        <w:rPr>
-          <w:b w:val="1"/>
-        </w:rPr>
-      </w:pPr>
-      <w:r>
-        <w:rPr>
-          <w:b w:val="1"/>
-          <w:rtl w:val="0"/>
-        </w:rPr>
-        <w:t xml:space="preserve">6. Agregue los siguientes documentos a la colección de productos:</w:t>
-      </w:r>
-    </w:p>
-    <w:p>
-      <w:pPr>
-        <w:jc w:val="both"/>
-        <w:rPr>
-          <w:b w:val="1"/>
-        </w:rPr>
-      </w:pPr>
-      <w:r>
-        <w:rPr>
-          <w:b w:val="1"/>
-          <w:rtl w:val="0"/>
-        </w:rPr>
-        <w:t xml:space="preserve">{name:’Caldera Orbis 230', price:77000, tags: ['gas', 'digital']}</w:t>
-      </w:r>
-    </w:p>
-    <w:p>
-      <w:pPr>
-        <w:jc w:val="both"/>
-        <w:rPr>
-          <w:b w:val="1"/>
-        </w:rPr>
-      </w:pPr>
-      <w:r>
-        <w:rPr>
-          <w:b w:val="1"/>
-          <w:rtl w:val="0"/>
-        </w:rPr>
-        <w:t xml:space="preserve">{name:’Caldera Ariston Clas‘, price:127000, tags: [‘gas envasado’, ‘termostato’]}</w:t>
-      </w:r>
-    </w:p>
-    <w:p>
-      <w:pPr>
-        <w:jc w:val="both"/>
-        <w:rPr>
-          <w:b w:val="1"/>
-        </w:rPr>
-      </w:pPr>
-      <w:r>
-        <w:rPr>
-          <w:b w:val="1"/>
-          <w:rtl w:val="0"/>
-        </w:rPr>
-        <w:t xml:space="preserve">{name:’Caldera Caldaia S30‘, price:133000}</w:t>
-      </w:r>
-    </w:p>
-    <w:p>
-      <w:pPr>
-        <w:jc w:val="both"/>
-        <w:rPr>
-          <w:b w:val="1"/>
-        </w:rPr>
-      </w:pPr>
-      <w:r>
-        <w:rPr>
-          <w:b w:val="1"/>
-          <w:rtl w:val="0"/>
-        </w:rPr>
-        <w:t xml:space="preserve">{name:’Caldera Mural Orbis 225cto’, price:100000, tags: ['gas', ‘digital’,</w:t>
-      </w:r>
-    </w:p>
-    <w:p>
-      <w:pPr>
-        <w:jc w:val="both"/>
-        <w:rPr>
-          <w:b w:val="1"/>
-        </w:rPr>
-      </w:pPr>
-      <w:r>
-        <w:rPr>
-          <w:b w:val="1"/>
-          <w:rtl w:val="0"/>
-        </w:rPr>
-        <w:t xml:space="preserve">‘termostato’]}</w:t>
-      </w:r>
-    </w:p>
-    <w:p>
-      <w:pPr>
-        <w:jc w:val="both"/>
-        <w:rPr>
-          <w:b w:val="1"/>
-        </w:rPr>
-      </w:pPr>
-      <w:r>
-        <w:rPr>
-          <w:b w:val="1"/>
-          <w:rtl w:val="0"/>
-        </w:rPr>
-        <w:t xml:space="preserve">Y busque los productos:</w:t>
-      </w:r>
-    </w:p>
-    <w:p>
-      <w:pPr>
-        <w:jc w:val="both"/>
-        <w:rPr>
-          <w:b w:val="1"/>
-        </w:rPr>
-      </w:pPr>
-      <w:r>
-        <w:rPr>
-          <w:b w:val="1"/>
-          <w:rtl w:val="0"/>
-        </w:rPr>
-        <w:t xml:space="preserve">- de $100.000 o menos</w:t>
-      </w:r>
-    </w:p>
-    <w:p>
-      <w:pPr>
-        <w:jc w:val="both"/>
-        <w:rPr>
-          <w:b w:val="1"/>
-        </w:rPr>
-      </w:pPr>
-      <w:r>
-        <w:rPr>
-          <w:b w:val="1"/>
-          <w:rtl w:val="0"/>
-        </w:rPr>
-        <w:t xml:space="preserve">- que tengan la etiqueta (tag) “digital”</w:t>
-      </w:r>
-    </w:p>
-    <w:p>
-      <w:pPr>
-        <w:jc w:val="both"/>
-        <w:rPr>
-          <w:b w:val="1"/>
-        </w:rPr>
-      </w:pPr>
-      <w:r>
-        <w:rPr>
-          <w:b w:val="1"/>
-          <w:rtl w:val="0"/>
-        </w:rPr>
-        <w:t xml:space="preserve">- que no tengan etiquetas (es decir, que el atributo esté ausente)</w:t>
-      </w:r>
-    </w:p>
-    <w:p>
-      <w:pPr>
-        <w:jc w:val="both"/>
-        <w:rPr>
-          <w:b w:val="1"/>
-        </w:rPr>
-      </w:pPr>
-      <w:r>
-        <w:rPr>
-          <w:b w:val="1"/>
-          <w:rtl w:val="0"/>
-        </w:rPr>
-        <w:t xml:space="preserve">- que incluyan la palabra ‘Orbis’ en su nombre</w:t>
-      </w:r>
-    </w:p>
-    <w:p>
-      <w:pPr>
-        <w:jc w:val="both"/>
-        <w:rPr>
-          <w:b w:val="1"/>
-        </w:rPr>
-      </w:pPr>
-      <w:r>
-        <w:rPr>
-          <w:b w:val="1"/>
-          <w:rtl w:val="0"/>
-        </w:rPr>
-        <w:t xml:space="preserve">- con la palabra ‘Orbis’ en su nombre y menores de $100.000</w:t>
-      </w:r>
-    </w:p>
-    <w:p>
-      <w:pPr>
-        <w:jc w:val="both"/>
-        <w:rPr/>
-      </w:pPr>
-      <w:r>
-        <w:rPr>
-          <w:b w:val="1"/>
-          <w:rtl w:val="0"/>
-        </w:rPr>
-        <w:t xml:space="preserve">vuelva a realizar la última consulta pero proyecte sólo el nombre del producto en los resultados, omitiendo incluso el atributo _id de la proyección.</w:t>
-      </w:r>
-      <w:r>
-        <w:rPr>
-          <w:rtl w:val="0"/>
-        </w:rPr>
+        <w:ind w:left="0" w:firstLine="0"/>
+        <w:jc w:val="both"/>
+        <w:rPr>
+          <w:i w:val="1"/>
+        </w:rPr>
+      </w:pPr>
+      <w:r>
+        <w:rPr>
+          <w:i w:val="1"/>
+        </w:rPr>
+        <w:drawing>
+          <wp:inline distB="114300" distT="114300" distL="114300" distR="114300">
+            <wp:extent cx="5731200" cy="1168400"/>
+            <wp:effectExtent b="0" l="0" r="0" t="0"/>
+            <wp:docPr id="6" name="image10.png"/>
+            <a:graphic>
+              <a:graphicData uri="http://schemas.openxmlformats.org/drawingml/2006/picture">
+                <pic:pic>
+                  <pic:nvPicPr>
+                    <pic:cNvPr id="0" name="image10.png"/>
+                    <pic:cNvPicPr preferRelativeResize="0"/>
+                  </pic:nvPicPr>
+                  <pic:blipFill>
+                    <a:blip r:embed="rId9"/>
+                    <a:srcRect b="0" l="0" r="0" t="0"/>
+                    <a:stretch>
+                      <a:fillRect/>
+                    </a:stretch>
+                  </pic:blipFill>
+                  <pic:spPr>
+                    <a:xfrm>
+                      <a:off x="0" y="0"/>
+                      <a:ext cx="5731200" cy="1168400"/>
+                    </a:xfrm>
+                    <a:prstGeom prst="rect"/>
+                    <a:ln/>
+                  </pic:spPr>
+                </pic:pic>
+              </a:graphicData>
+            </a:graphic>
+          </wp:inline>
+        </w:drawing>
+      </w:r>
+      <w:r>
+        <w:rPr>
+          <w:rtl w:val="0"/>
+        </w:rPr>
+      </w:r>
+    </w:p>
+    <w:p>
+      <w:pPr>
+        <w:ind w:left="0" w:firstLine="0"/>
+        <w:jc w:val="both"/>
+        <w:rPr>
+          <w:i w:val="1"/>
+        </w:rPr>
+      </w:pPr>
+      <w:r>
+        <w:rPr>
+          <w:rtl w:val="0"/>
+        </w:rPr>
+      </w:r>
+    </w:p>
+    <w:p>
+      <w:pPr>
+        <w:numPr>
+          <w:ilvl w:val="0"/>
+          <w:numId w:val="2"/>
+        </w:numPr>
+        <w:ind w:left="720" w:hanging="360"/>
+        <w:jc w:val="both"/>
+        <w:rPr/>
+      </w:pPr>
+      <w:r>
+        <w:rPr>
+          <w:rtl w:val="0"/>
+        </w:rPr>
+        <w:t xml:space="preserve">Buscar aquellos productos que no tengan etiquetas (es decir, que el atributo esté ausente)</w:t>
+      </w:r>
+      <w:r>
+        <w:rPr>
+          <w:rtl w:val="0"/>
+        </w:rPr>
+      </w:r>
+    </w:p>
+    <w:p>
+      <w:pPr>
+        <w:ind w:firstLine="720"/>
+        <w:jc w:val="both"/>
+        <w:rPr>
+          <w:i w:val="1"/>
+        </w:rPr>
+      </w:pPr>
+      <w:r>
+        <w:rPr>
+          <w:i w:val="1"/>
+          <w:rtl w:val="0"/>
+        </w:rPr>
+        <w:t xml:space="preserve">&gt;&gt;db.products.find({tags:{$exists:false }})</w:t>
+      </w:r>
+    </w:p>
+    <w:p>
+      <w:pPr>
+        <w:ind w:firstLine="720"/>
+        <w:jc w:val="both"/>
+        <w:rPr>
+          <w:i w:val="1"/>
+        </w:rPr>
+      </w:pPr>
+      <w:r>
+        <w:rPr>
+          <w:rtl w:val="0"/>
+        </w:rPr>
+      </w:r>
+    </w:p>
+    <w:p>
+      <w:pPr>
+        <w:ind w:left="0" w:firstLine="0"/>
+        <w:jc w:val="both"/>
+        <w:rPr>
+          <w:i w:val="1"/>
+        </w:rPr>
+      </w:pPr>
+      <w:r>
+        <w:rPr>
+          <w:i w:val="1"/>
+        </w:rPr>
+        <w:drawing>
+          <wp:inline distB="114300" distT="114300" distL="114300" distR="114300">
+            <wp:extent cx="5731200" cy="800100"/>
+            <wp:effectExtent b="0" l="0" r="0" t="0"/>
+            <wp:docPr id="11" name="image1.png"/>
+            <a:graphic>
+              <a:graphicData uri="http://schemas.openxmlformats.org/drawingml/2006/picture">
+                <pic:pic>
+                  <pic:nvPicPr>
+                    <pic:cNvPr id="0" name="image1.png"/>
+                    <pic:cNvPicPr preferRelativeResize="0"/>
+                  </pic:nvPicPr>
+                  <pic:blipFill>
+                    <a:blip r:embed="rId10"/>
+                    <a:srcRect b="0" l="0" r="0" t="0"/>
+                    <a:stretch>
+                      <a:fillRect/>
+                    </a:stretch>
+                  </pic:blipFill>
+                  <pic:spPr>
+                    <a:xfrm>
+                      <a:off x="0" y="0"/>
+                      <a:ext cx="5731200" cy="800100"/>
+                    </a:xfrm>
+                    <a:prstGeom prst="rect"/>
+                    <a:ln/>
+                  </pic:spPr>
+                </pic:pic>
+              </a:graphicData>
+            </a:graphic>
+          </wp:inline>
+        </w:drawing>
+      </w:r>
+      <w:r>
+        <w:rPr>
+          <w:rtl w:val="0"/>
+        </w:rPr>
+      </w:r>
+    </w:p>
+    <w:p>
+      <w:pPr>
+        <w:ind w:left="720" w:firstLine="0"/>
+        <w:jc w:val="both"/>
+        <w:rPr/>
+      </w:pPr>
+      <w:r>
+        <w:rPr>
+          <w:rtl w:val="0"/>
+        </w:rPr>
+      </w:r>
+    </w:p>
+    <w:p>
+      <w:pPr>
+        <w:ind w:left="720" w:firstLine="0"/>
+        <w:jc w:val="both"/>
+        <w:rPr/>
+      </w:pPr>
+      <w:r>
+        <w:rPr>
+          <w:rtl w:val="0"/>
+        </w:rPr>
+      </w:r>
+    </w:p>
+    <w:p>
+      <w:pPr>
+        <w:ind w:left="720" w:firstLine="0"/>
+        <w:jc w:val="both"/>
+        <w:rPr/>
+      </w:pPr>
+      <w:r>
+        <w:rPr>
+          <w:rtl w:val="0"/>
+        </w:rPr>
+      </w:r>
+    </w:p>
+    <w:p>
+      <w:pPr>
+        <w:numPr>
+          <w:ilvl w:val="0"/>
+          <w:numId w:val="2"/>
+        </w:numPr>
+        <w:ind w:left="720" w:hanging="360"/>
+        <w:jc w:val="both"/>
+      </w:pPr>
+      <w:r>
+        <w:rPr>
+          <w:rtl w:val="0"/>
+        </w:rPr>
+        <w:t xml:space="preserve">Buscar aquellos productos que incluyan la palabra ‘Orbis’ en su nombre</w:t>
+      </w:r>
+    </w:p>
+    <w:p>
+      <w:pPr>
+        <w:ind w:firstLine="720"/>
+        <w:jc w:val="both"/>
+        <w:rPr>
+          <w:i w:val="1"/>
+        </w:rPr>
+      </w:pPr>
+      <w:r>
+        <w:rPr>
+          <w:i w:val="1"/>
+          <w:rtl w:val="0"/>
+        </w:rPr>
+        <w:t xml:space="preserve">&gt;&gt; db.products.find({ "name": /.*Orbis.*/})</w:t>
         <w:br w:type="textWrapping"/>
       </w:r>
     </w:p>
     <w:p>
       <w:pPr>
+        <w:ind w:left="0" w:firstLine="0"/>
+        <w:jc w:val="both"/>
+        <w:rPr>
+          <w:i w:val="1"/>
+        </w:rPr>
+      </w:pPr>
+      <w:r>
+        <w:rPr>
+          <w:i w:val="1"/>
+        </w:rPr>
+        <w:drawing>
+          <wp:inline distB="114300" distT="114300" distL="114300" distR="114300">
+            <wp:extent cx="5731200" cy="1206500"/>
+            <wp:effectExtent b="0" l="0" r="0" t="0"/>
+            <wp:docPr id="7" name="image4.png"/>
+            <a:graphic>
+              <a:graphicData uri="http://schemas.openxmlformats.org/drawingml/2006/picture">
+                <pic:pic>
+                  <pic:nvPicPr>
+                    <pic:cNvPr id="0" name="image4.png"/>
+                    <pic:cNvPicPr preferRelativeResize="0"/>
+                  </pic:nvPicPr>
+                  <pic:blipFill>
+                    <a:blip r:embed="rId11"/>
+                    <a:srcRect b="0" l="0" r="0" t="0"/>
+                    <a:stretch>
+                      <a:fillRect/>
+                    </a:stretch>
+                  </pic:blipFill>
+                  <pic:spPr>
+                    <a:xfrm>
+                      <a:off x="0" y="0"/>
+                      <a:ext cx="5731200" cy="1206500"/>
+                    </a:xfrm>
+                    <a:prstGeom prst="rect"/>
+                    <a:ln/>
+                  </pic:spPr>
+                </pic:pic>
+              </a:graphicData>
+            </a:graphic>
+          </wp:inline>
+        </w:drawing>
+      </w:r>
+      <w:r>
+        <w:rPr>
+          <w:rtl w:val="0"/>
+        </w:rPr>
+      </w:r>
+    </w:p>
+    <w:p>
+      <w:pPr>
+        <w:ind w:firstLine="720"/>
+        <w:jc w:val="both"/>
+        <w:rPr>
+          <w:i w:val="1"/>
+        </w:rPr>
+      </w:pPr>
+      <w:r>
+        <w:rPr>
+          <w:rtl w:val="0"/>
+        </w:rPr>
+      </w:r>
+    </w:p>
+    <w:p>
+      <w:pPr>
+        <w:ind w:firstLine="720"/>
+        <w:jc w:val="both"/>
+        <w:rPr>
+          <w:i w:val="1"/>
+        </w:rPr>
+      </w:pPr>
+      <w:r>
+        <w:rPr>
+          <w:rtl w:val="0"/>
+        </w:rPr>
+      </w:r>
+    </w:p>
+    <w:p>
+      <w:pPr>
+        <w:numPr>
+          <w:ilvl w:val="0"/>
+          <w:numId w:val="2"/>
+        </w:numPr>
+        <w:ind w:left="720" w:hanging="360"/>
+        <w:jc w:val="both"/>
+      </w:pPr>
+      <w:r>
+        <w:rPr>
+          <w:rtl w:val="0"/>
+        </w:rPr>
+        <w:t xml:space="preserve">Buscar aquellos productos con la palabra ‘Orbis’ en su nombre y menores de $100.000</w:t>
+      </w:r>
+    </w:p>
+    <w:p>
+      <w:pPr>
+        <w:ind w:firstLine="720"/>
+        <w:jc w:val="both"/>
+        <w:rPr>
+          <w:i w:val="1"/>
+        </w:rPr>
+      </w:pPr>
+      <w:r>
+        <w:rPr>
+          <w:i w:val="1"/>
+          <w:rtl w:val="0"/>
+        </w:rPr>
+        <w:t xml:space="preserve">&gt;&gt; db.products.find({price:{$lt:100000}},{"name":/.*Orbis.*/})</w:t>
+      </w:r>
+    </w:p>
+    <w:p>
+      <w:pPr>
+        <w:ind w:firstLine="720"/>
+        <w:jc w:val="both"/>
+        <w:rPr>
+          <w:i w:val="1"/>
+        </w:rPr>
+      </w:pPr>
+      <w:r>
+        <w:rPr>
+          <w:rtl w:val="0"/>
+        </w:rPr>
+      </w:r>
+    </w:p>
+    <w:p>
+      <w:pPr>
+        <w:ind w:left="0" w:firstLine="0"/>
+        <w:jc w:val="both"/>
+        <w:rPr>
+          <w:i w:val="1"/>
+        </w:rPr>
+      </w:pPr>
+      <w:r>
+        <w:rPr>
+          <w:i w:val="1"/>
+        </w:rPr>
+        <w:drawing>
+          <wp:inline distB="114300" distT="114300" distL="114300" distR="114300">
+            <wp:extent cx="5676900" cy="2247900"/>
+            <wp:effectExtent b="0" l="0" r="0" t="0"/>
+            <wp:docPr id="13" name="image3.png"/>
+            <a:graphic>
+              <a:graphicData uri="http://schemas.openxmlformats.org/drawingml/2006/picture">
+                <pic:pic>
+                  <pic:nvPicPr>
+                    <pic:cNvPr id="0" name="image3.png"/>
+                    <pic:cNvPicPr preferRelativeResize="0"/>
+                  </pic:nvPicPr>
+                  <pic:blipFill>
+                    <a:blip r:embed="rId12"/>
+                    <a:srcRect b="0" l="996" r="0" t="0"/>
+                    <a:stretch>
+                      <a:fillRect/>
+                    </a:stretch>
+                  </pic:blipFill>
+                  <pic:spPr>
+                    <a:xfrm>
+                      <a:off x="0" y="0"/>
+                      <a:ext cx="5676900" cy="2247900"/>
+                    </a:xfrm>
+                    <a:prstGeom prst="rect"/>
+                    <a:ln/>
+                  </pic:spPr>
+                </pic:pic>
+              </a:graphicData>
+            </a:graphic>
+          </wp:inline>
+        </w:drawing>
+      </w:r>
+      <w:r>
+        <w:rPr>
+          <w:rtl w:val="0"/>
+        </w:rPr>
+      </w:r>
+    </w:p>
+    <w:p>
+      <w:pPr>
+        <w:ind w:firstLine="720"/>
+        <w:jc w:val="both"/>
+        <w:rPr>
+          <w:i w:val="1"/>
+        </w:rPr>
+      </w:pPr>
+      <w:r>
+        <w:rPr>
+          <w:rtl w:val="0"/>
+        </w:rPr>
+      </w:r>
+    </w:p>
+    <w:p>
+      <w:pPr>
+        <w:ind w:left="0" w:firstLine="0"/>
+        <w:jc w:val="both"/>
+        <w:rPr>
+          <w:i w:val="1"/>
+        </w:rPr>
+      </w:pPr>
+      <w:r>
+        <w:rPr>
+          <w:rtl w:val="0"/>
+        </w:rPr>
+      </w:r>
+    </w:p>
+    <w:p>
+      <w:pPr>
+        <w:numPr>
+          <w:ilvl w:val="0"/>
+          <w:numId w:val="2"/>
+        </w:numPr>
+        <w:ind w:left="720" w:hanging="360"/>
+        <w:jc w:val="both"/>
+      </w:pPr>
+      <w:r>
+        <w:rPr>
+          <w:rtl w:val="0"/>
+        </w:rPr>
+        <w:t xml:space="preserve">Buscar aquellos productos con la palabra ‘Orbis’ en su nombre y menores de $100.000, proyectando sólo el nombre del producto en los resultados, omitiendo incluso el atributo _id de la proyección.</w:t>
+      </w:r>
+    </w:p>
+    <w:p>
+      <w:pPr>
+        <w:ind w:firstLine="720"/>
+        <w:jc w:val="both"/>
+        <w:rPr>
+          <w:i w:val="1"/>
+        </w:rPr>
+      </w:pPr>
+      <w:r>
+        <w:rPr>
+          <w:i w:val="1"/>
+          <w:rtl w:val="0"/>
+        </w:rPr>
+        <w:t xml:space="preserve">&gt;&gt; db.products.find({"name":/.*Orbis.*/, "price":{$lt:100000}},{name:1, _id:0})</w:t>
+      </w:r>
+    </w:p>
+    <w:p>
+      <w:pPr>
+        <w:ind w:firstLine="720"/>
+        <w:jc w:val="both"/>
+        <w:rPr>
+          <w:i w:val="1"/>
+        </w:rPr>
+      </w:pPr>
+      <w:r>
+        <w:rPr>
+          <w:rtl w:val="0"/>
+        </w:rPr>
+      </w:r>
+    </w:p>
+    <w:p>
+      <w:pPr>
+        <w:ind w:left="0" w:firstLine="0"/>
+        <w:jc w:val="both"/>
+        <w:rPr/>
+      </w:pPr>
+      <w:r>
+        <w:rPr/>
+        <w:drawing>
+          <wp:inline distB="114300" distT="114300" distL="114300" distR="114300">
+            <wp:extent cx="5731200" cy="787400"/>
+            <wp:effectExtent b="0" l="0" r="0" t="0"/>
+            <wp:docPr id="8" name="image8.png"/>
+            <a:graphic>
+              <a:graphicData uri="http://schemas.openxmlformats.org/drawingml/2006/picture">
+                <pic:pic>
+                  <pic:nvPicPr>
+                    <pic:cNvPr id="0" name="image8.png"/>
+                    <pic:cNvPicPr preferRelativeResize="0"/>
+                  </pic:nvPicPr>
+                  <pic:blipFill>
+                    <a:blip r:embed="rId13"/>
+                    <a:srcRect b="0" l="0" r="0" t="0"/>
+                    <a:stretch>
+                      <a:fillRect/>
+                    </a:stretch>
+                  </pic:blipFill>
+                  <pic:spPr>
+                    <a:xfrm>
+                      <a:off x="0" y="0"/>
+                      <a:ext cx="5731200" cy="787400"/>
+                    </a:xfrm>
+                    <a:prstGeom prst="rect"/>
+                    <a:ln/>
+                  </pic:spPr>
+                </pic:pic>
+              </a:graphicData>
+            </a:graphic>
+          </wp:inline>
+        </w:drawing>
+      </w:r>
+      <w:r>
+        <w:rPr>
+          <w:rtl w:val="0"/>
+        </w:rPr>
+      </w:r>
+    </w:p>
+    <w:p>
+      <w:pPr>
+        <w:jc w:val="both"/>
+        <w:rPr>
+          <w:i w:val="1"/>
+        </w:rPr>
+      </w:pPr>
+      <w:r>
+        <w:rPr>
+          <w:rtl w:val="0"/>
+        </w:rPr>
+      </w:r>
+    </w:p>
+    <w:p>
+      <w:pPr>
+        <w:ind w:firstLine="720"/>
+        <w:jc w:val="both"/>
+        <w:rPr/>
+      </w:pPr>
+      <w:r>
+        <w:rPr>
+          <w:rtl w:val="0"/>
+        </w:rPr>
+        <w:br w:type="textWrapping"/>
+      </w:r>
+    </w:p>
+    <w:p>
+      <w:pPr>
         <w:jc w:val="both"/>
         <w:rPr/>
       </w:pPr>
@@ -1250,67 +2309,574 @@
           <w:rtl w:val="0"/>
         </w:rPr>
         <w:t xml:space="preserve">necesidades del esquema flexible de documentos.</w:t>
+      </w:r>
+    </w:p>
+    <w:p>
+      <w:pPr>
+        <w:jc w:val="both"/>
+        <w:rPr/>
+      </w:pPr>
+      <w:r>
+        <w:rPr>
+          <w:rtl w:val="0"/>
+        </w:rPr>
         <w:br w:type="textWrapping"/>
       </w:r>
     </w:p>
     <w:p>
       <w:pPr>
-        <w:jc w:val="both"/>
-        <w:rPr>
-          <w:b w:val="1"/>
-        </w:rPr>
-      </w:pPr>
-      <w:r>
-        <w:rPr>
-          <w:b w:val="1"/>
+        <w:numPr>
+          <w:ilvl w:val="0"/>
+          <w:numId w:val="6"/>
+        </w:numPr>
+        <w:ind w:left="720" w:hanging="360"/>
+        <w:jc w:val="both"/>
+        <w:rPr>
+          <w:u w:val="none"/>
+        </w:rPr>
+      </w:pPr>
+      <w:r>
+        <w:rPr>
           <w:rtl w:val="0"/>
         </w:rPr>
         <w:t xml:space="preserve">7. Actualice la “Caldera Caldaia S30” cambiándole el precio a $150.000.</w:t>
+      </w:r>
+    </w:p>
+    <w:p>
+      <w:pPr>
+        <w:jc w:val="both"/>
+        <w:rPr>
+          <w:i w:val="1"/>
+        </w:rPr>
+      </w:pPr>
+      <w:r>
+        <w:rPr>
+          <w:rtl w:val="0"/>
+        </w:rPr>
+        <w:tab/>
+        <w:t xml:space="preserve">Se actualiza el documento:</w:t>
         <w:br w:type="textWrapping"/>
-      </w:r>
-    </w:p>
-    <w:p>
-      <w:pPr>
-        <w:jc w:val="both"/>
-        <w:rPr>
-          <w:b w:val="1"/>
-        </w:rPr>
-      </w:pPr>
-      <w:r>
-        <w:rPr>
-          <w:b w:val="1"/>
+        <w:tab/>
+        <w:tab/>
+        <w:t xml:space="preserve">  </w:t>
+      </w:r>
+      <w:r>
+        <w:rPr>
+          <w:i w:val="1"/>
+          <w:rtl w:val="0"/>
+        </w:rPr>
+        <w:t xml:space="preserve">db.products.update({ _id: ObjectId("60a81ae8693f6f0f3dc277e2") }, { name: </w:t>
+        <w:br w:type="textWrapping"/>
+        <w:tab/>
+        <w:tab/>
+        <w:t xml:space="preserve">"Caldera Caldaia S30",price: 150000})</w:t>
+      </w:r>
+    </w:p>
+    <w:p>
+      <w:pPr>
+        <w:jc w:val="both"/>
+        <w:rPr/>
+      </w:pPr>
+      <w:r>
+        <w:rPr>
+          <w:rtl w:val="0"/>
+        </w:rPr>
+        <w:tab/>
+        <w:t xml:space="preserve">Se chequea que el mismo se haya actualizado:</w:t>
+      </w:r>
+    </w:p>
+    <w:p>
+      <w:pPr>
+        <w:jc w:val="both"/>
+        <w:rPr>
+          <w:i w:val="1"/>
+        </w:rPr>
+      </w:pPr>
+      <w:r>
+        <w:rPr>
+          <w:rtl w:val="0"/>
+        </w:rPr>
+        <w:tab/>
+        <w:tab/>
+      </w:r>
+      <w:r>
+        <w:rPr>
+          <w:i w:val="1"/>
+          <w:rtl w:val="0"/>
+        </w:rPr>
+        <w:t xml:space="preserve">db.products.find({name:"Caldera Caldaia S30"}).pretty()</w:t>
+      </w:r>
+    </w:p>
+    <w:p>
+      <w:pPr>
+        <w:jc w:val="both"/>
+        <w:rPr/>
+      </w:pPr>
+      <w:r>
+        <w:rPr>
+          <w:rtl w:val="0"/>
+        </w:rPr>
+      </w:r>
+    </w:p>
+    <w:p>
+      <w:pPr>
+        <w:jc w:val="both"/>
+        <w:rPr>
+          <w:b w:val="1"/>
+        </w:rPr>
+      </w:pPr>
+      <w:r>
+        <w:rPr>
+          <w:b w:val="1"/>
+        </w:rPr>
+        <w:drawing>
+          <wp:inline distB="114300" distT="114300" distL="114300" distR="114300">
+            <wp:extent cx="5731200" cy="2146300"/>
+            <wp:effectExtent b="0" l="0" r="0" t="0"/>
+            <wp:docPr id="3" name="image5.png"/>
+            <a:graphic>
+              <a:graphicData uri="http://schemas.openxmlformats.org/drawingml/2006/picture">
+                <pic:pic>
+                  <pic:nvPicPr>
+                    <pic:cNvPr id="0" name="image5.png"/>
+                    <pic:cNvPicPr preferRelativeResize="0"/>
+                  </pic:nvPicPr>
+                  <pic:blipFill>
+                    <a:blip r:embed="rId14"/>
+                    <a:srcRect b="0" l="0" r="0" t="0"/>
+                    <a:stretch>
+                      <a:fillRect/>
+                    </a:stretch>
+                  </pic:blipFill>
+                  <pic:spPr>
+                    <a:xfrm>
+                      <a:off x="0" y="0"/>
+                      <a:ext cx="5731200" cy="2146300"/>
+                    </a:xfrm>
+                    <a:prstGeom prst="rect"/>
+                    <a:ln/>
+                  </pic:spPr>
+                </pic:pic>
+              </a:graphicData>
+            </a:graphic>
+          </wp:inline>
+        </w:drawing>
+      </w:r>
+      <w:r>
+        <w:rPr>
+          <w:rtl w:val="0"/>
+        </w:rPr>
+      </w:r>
+    </w:p>
+    <w:p>
+      <w:pPr>
+        <w:jc w:val="both"/>
+        <w:rPr>
+          <w:b w:val="1"/>
+        </w:rPr>
+      </w:pPr>
+      <w:r>
+        <w:rPr>
+          <w:rtl w:val="0"/>
+        </w:rPr>
+      </w:r>
+    </w:p>
+    <w:p>
+      <w:pPr>
+        <w:jc w:val="both"/>
+        <w:rPr>
+          <w:b w:val="1"/>
+        </w:rPr>
+      </w:pPr>
+      <w:r>
+        <w:rPr>
+          <w:b w:val="1"/>
+          <w:rtl w:val="0"/>
+        </w:rPr>
+        <w:br w:type="textWrapping"/>
+      </w:r>
+    </w:p>
+    <w:p>
+      <w:pPr>
+        <w:numPr>
+          <w:ilvl w:val="0"/>
+          <w:numId w:val="5"/>
+        </w:numPr>
+        <w:ind w:left="720" w:hanging="360"/>
+        <w:jc w:val="both"/>
+        <w:rPr>
+          <w:u w:val="none"/>
+        </w:rPr>
+      </w:pPr>
+      <w:r>
+        <w:rPr>
           <w:rtl w:val="0"/>
         </w:rPr>
         <w:t xml:space="preserve">8. Cree el array de etiquetas (tags) para la “Caldera Caldaia S30”.</w:t>
+      </w:r>
+    </w:p>
+    <w:p>
+      <w:pPr>
+        <w:ind w:left="720" w:firstLine="0"/>
+        <w:jc w:val="both"/>
+        <w:rPr>
+          <w:b w:val="1"/>
+        </w:rPr>
+      </w:pPr>
+      <w:r>
+        <w:rPr>
+          <w:rtl w:val="0"/>
+        </w:rPr>
+        <w:t xml:space="preserve">Se actualiza el documento:</w:t>
+      </w:r>
+      <w:r>
+        <w:rPr>
+          <w:rtl w:val="0"/>
+        </w:rPr>
+      </w:r>
+    </w:p>
+    <w:p>
+      <w:pPr>
+        <w:ind w:left="720" w:firstLine="720"/>
+        <w:jc w:val="both"/>
+        <w:rPr>
+          <w:i w:val="1"/>
+        </w:rPr>
+      </w:pPr>
+      <w:r>
+        <w:rPr>
+          <w:i w:val="1"/>
+          <w:rtl w:val="0"/>
+        </w:rPr>
+        <w:t xml:space="preserve">db.products.update({ _id: ObjectId("60a81ae8693f6f0f3dc277e2") }, { name: </w:t>
         <w:br w:type="textWrapping"/>
-      </w:r>
-    </w:p>
-    <w:p>
-      <w:pPr>
-        <w:jc w:val="both"/>
-        <w:rPr>
-          <w:b w:val="1"/>
-        </w:rPr>
-      </w:pPr>
-      <w:r>
-        <w:rPr>
-          <w:b w:val="1"/>
+        <w:tab/>
+        <w:t xml:space="preserve">"Caldera Caldaia S30",price: 150000, tags:[]})</w:t>
+      </w:r>
+    </w:p>
+    <w:p>
+      <w:pPr>
+        <w:ind w:firstLine="720"/>
+        <w:jc w:val="both"/>
+        <w:rPr/>
+      </w:pPr>
+      <w:r>
+        <w:rPr>
+          <w:rtl w:val="0"/>
+        </w:rPr>
+        <w:t xml:space="preserve">Se chequea que el mismo se haya actualizado:</w:t>
+      </w:r>
+    </w:p>
+    <w:p>
+      <w:pPr>
+        <w:ind w:firstLine="720"/>
+        <w:jc w:val="both"/>
+        <w:rPr>
+          <w:i w:val="1"/>
+        </w:rPr>
+      </w:pPr>
+      <w:r>
+        <w:rPr>
+          <w:rtl w:val="0"/>
+        </w:rPr>
+        <w:tab/>
+      </w:r>
+      <w:r>
+        <w:rPr>
+          <w:i w:val="1"/>
+          <w:rtl w:val="0"/>
+        </w:rPr>
+        <w:t xml:space="preserve">db.products.find({name:"Caldera Caldaia S30"}).pretty()</w:t>
+      </w:r>
+    </w:p>
+    <w:p>
+      <w:pPr>
+        <w:ind w:firstLine="720"/>
+        <w:jc w:val="both"/>
+        <w:rPr/>
+      </w:pPr>
+      <w:r>
+        <w:rPr>
+          <w:rtl w:val="0"/>
+        </w:rPr>
+      </w:r>
+      <w:r>
+        <w:drawing>
+          <wp:anchor allowOverlap="1" behindDoc="0" distB="114300" distT="114300" distL="114300" distR="114300" hidden="0" layoutInCell="1" locked="0" relativeHeight="0" simplePos="0">
+            <wp:simplePos x="0" y="0"/>
+            <wp:positionH relativeFrom="column">
+              <wp:posOffset>76201</wp:posOffset>
+            </wp:positionH>
+            <wp:positionV relativeFrom="paragraph">
+              <wp:posOffset>180975</wp:posOffset>
+            </wp:positionV>
+            <wp:extent cx="5731200" cy="2400300"/>
+            <wp:effectExtent b="0" l="0" r="0" t="0"/>
+            <wp:wrapTopAndBottom distB="114300" distT="114300"/>
+            <wp:docPr id="4" name="image9.png"/>
+            <a:graphic>
+              <a:graphicData uri="http://schemas.openxmlformats.org/drawingml/2006/picture">
+                <pic:pic>
+                  <pic:nvPicPr>
+                    <pic:cNvPr id="0" name="image9.png"/>
+                    <pic:cNvPicPr preferRelativeResize="0"/>
+                  </pic:nvPicPr>
+                  <pic:blipFill>
+                    <a:blip r:embed="rId15"/>
+                    <a:srcRect b="0" l="0" r="0" t="0"/>
+                    <a:stretch>
+                      <a:fillRect/>
+                    </a:stretch>
+                  </pic:blipFill>
+                  <pic:spPr>
+                    <a:xfrm>
+                      <a:off x="0" y="0"/>
+                      <a:ext cx="5731200" cy="2400300"/>
+                    </a:xfrm>
+                    <a:prstGeom prst="rect"/>
+                    <a:ln/>
+                  </pic:spPr>
+                </pic:pic>
+              </a:graphicData>
+            </a:graphic>
+          </wp:anchor>
+        </w:drawing>
+      </w:r>
+    </w:p>
+    <w:p>
+      <w:pPr>
+        <w:ind w:firstLine="720"/>
+        <w:jc w:val="both"/>
+        <w:rPr/>
+      </w:pPr>
+      <w:r>
+        <w:rPr>
+          <w:rtl w:val="0"/>
+        </w:rPr>
+      </w:r>
+    </w:p>
+    <w:p>
+      <w:pPr>
+        <w:jc w:val="both"/>
+        <w:rPr>
+          <w:b w:val="1"/>
+        </w:rPr>
+      </w:pPr>
+      <w:r>
+        <w:rPr>
+          <w:rtl w:val="0"/>
+        </w:rPr>
+      </w:r>
+    </w:p>
+    <w:p>
+      <w:pPr>
+        <w:jc w:val="both"/>
+        <w:rPr>
+          <w:b w:val="1"/>
+        </w:rPr>
+      </w:pPr>
+      <w:r>
+        <w:rPr>
+          <w:b w:val="1"/>
+          <w:rtl w:val="0"/>
+        </w:rPr>
+        <w:br w:type="textWrapping"/>
+      </w:r>
+    </w:p>
+    <w:p>
+      <w:pPr>
+        <w:numPr>
+          <w:ilvl w:val="0"/>
+          <w:numId w:val="4"/>
+        </w:numPr>
+        <w:ind w:left="720" w:hanging="360"/>
+        <w:jc w:val="both"/>
+        <w:rPr>
+          <w:u w:val="none"/>
+        </w:rPr>
+      </w:pPr>
+      <w:r>
+        <w:rPr>
           <w:rtl w:val="0"/>
         </w:rPr>
         <w:t xml:space="preserve">9. Agregue “digital” a las etiquetas de la “Caldera Caldaia S30”.</w:t>
+      </w:r>
+    </w:p>
+    <w:p>
+      <w:pPr>
+        <w:ind w:left="720" w:firstLine="0"/>
+        <w:jc w:val="both"/>
+        <w:rPr/>
+      </w:pPr>
+      <w:r>
+        <w:rPr>
+          <w:rtl w:val="0"/>
+        </w:rPr>
+        <w:t xml:space="preserve">Se actualiza el documento:</w:t>
+      </w:r>
+    </w:p>
+    <w:p>
+      <w:pPr>
+        <w:ind w:left="720" w:firstLine="720"/>
+        <w:jc w:val="both"/>
+        <w:rPr>
+          <w:i w:val="1"/>
+        </w:rPr>
+      </w:pPr>
+      <w:r>
+        <w:rPr>
+          <w:i w:val="1"/>
+          <w:rtl w:val="0"/>
+        </w:rPr>
+        <w:t xml:space="preserve">db.products.update({ _id: ObjectId("60a81ae8693f6f0f3dc277e2") }, { name: </w:t>
         <w:br w:type="textWrapping"/>
-      </w:r>
-    </w:p>
-    <w:p>
-      <w:pPr>
-        <w:jc w:val="both"/>
-        <w:rPr>
-          <w:b w:val="1"/>
-        </w:rPr>
-      </w:pPr>
-      <w:r>
-        <w:rPr>
-          <w:b w:val="1"/>
+        <w:tab/>
+        <w:t xml:space="preserve">"Caldera Caldaia S30",price: 150000, tags:['digital']})</w:t>
+      </w:r>
+    </w:p>
+    <w:p>
+      <w:pPr>
+        <w:ind w:firstLine="720"/>
+        <w:jc w:val="both"/>
+        <w:rPr/>
+      </w:pPr>
+      <w:r>
+        <w:rPr>
+          <w:rtl w:val="0"/>
+        </w:rPr>
+        <w:t xml:space="preserve">Se chequea que el mismo se haya actualizado:</w:t>
+      </w:r>
+    </w:p>
+    <w:p>
+      <w:pPr>
+        <w:ind w:firstLine="720"/>
+        <w:jc w:val="both"/>
+        <w:rPr>
+          <w:b w:val="1"/>
+        </w:rPr>
+      </w:pPr>
+      <w:r>
+        <w:rPr>
+          <w:rtl w:val="0"/>
+        </w:rPr>
+        <w:tab/>
+      </w:r>
+      <w:r>
+        <w:rPr>
+          <w:i w:val="1"/>
+          <w:rtl w:val="0"/>
+        </w:rPr>
+        <w:t xml:space="preserve">db.products.find({name:"Caldera Caldaia S30"}).pretty()</w:t>
+      </w:r>
+      <w:r>
+        <w:rPr>
+          <w:rtl w:val="0"/>
+        </w:rPr>
+      </w:r>
+    </w:p>
+    <w:p>
+      <w:pPr>
+        <w:jc w:val="both"/>
+        <w:rPr>
+          <w:b w:val="1"/>
+        </w:rPr>
+      </w:pPr>
+      <w:r>
+        <w:rPr>
+          <w:rtl w:val="0"/>
+        </w:rPr>
+      </w:r>
+    </w:p>
+    <w:p>
+      <w:pPr>
+        <w:jc w:val="both"/>
+        <w:rPr>
+          <w:b w:val="1"/>
+        </w:rPr>
+      </w:pPr>
+      <w:r>
+        <w:rPr>
+          <w:rtl w:val="0"/>
+        </w:rPr>
+      </w:r>
+    </w:p>
+    <w:p>
+      <w:pPr>
+        <w:jc w:val="both"/>
+        <w:rPr>
+          <w:b w:val="1"/>
+        </w:rPr>
+      </w:pPr>
+      <w:r>
+        <w:rPr>
+          <w:b w:val="1"/>
+        </w:rPr>
+        <w:drawing>
+          <wp:inline distB="114300" distT="114300" distL="114300" distR="114300">
+            <wp:extent cx="5731200" cy="2679700"/>
+            <wp:effectExtent b="0" l="0" r="0" t="0"/>
+            <wp:docPr id="9" name="image11.png"/>
+            <a:graphic>
+              <a:graphicData uri="http://schemas.openxmlformats.org/drawingml/2006/picture">
+                <pic:pic>
+                  <pic:nvPicPr>
+                    <pic:cNvPr id="0" name="image11.png"/>
+                    <pic:cNvPicPr preferRelativeResize="0"/>
+                  </pic:nvPicPr>
+                  <pic:blipFill>
+                    <a:blip r:embed="rId16"/>
+                    <a:srcRect b="0" l="0" r="0" t="0"/>
+                    <a:stretch>
+                      <a:fillRect/>
+                    </a:stretch>
+                  </pic:blipFill>
+                  <pic:spPr>
+                    <a:xfrm>
+                      <a:off x="0" y="0"/>
+                      <a:ext cx="5731200" cy="2679700"/>
+                    </a:xfrm>
+                    <a:prstGeom prst="rect"/>
+                    <a:ln/>
+                  </pic:spPr>
+                </pic:pic>
+              </a:graphicData>
+            </a:graphic>
+          </wp:inline>
+        </w:drawing>
+      </w:r>
+      <w:r>
+        <w:rPr>
+          <w:b w:val="1"/>
+          <w:rtl w:val="0"/>
+        </w:rPr>
+        <w:br w:type="textWrapping"/>
+      </w:r>
+    </w:p>
+    <w:p>
+      <w:pPr>
+        <w:jc w:val="both"/>
+        <w:rPr>
+          <w:b w:val="1"/>
+        </w:rPr>
+      </w:pPr>
+      <w:r>
+        <w:rPr>
+          <w:rtl w:val="0"/>
+        </w:rPr>
+      </w:r>
+    </w:p>
+    <w:p>
+      <w:pPr>
+        <w:numPr>
+          <w:ilvl w:val="0"/>
+          <w:numId w:val="7"/>
+        </w:numPr>
+        <w:ind w:left="720" w:hanging="360"/>
+        <w:jc w:val="both"/>
+        <w:rPr/>
+      </w:pPr>
+      <w:r>
+        <w:rPr>
           <w:rtl w:val="0"/>
         </w:rPr>
         <w:t xml:space="preserve">10. Incremente en un 10% los precios de todas las calderas digitales.</w:t>
@@ -1323,6 +2889,333 @@
       </w:pPr>
       <w:r>
         <w:rPr>
+          <w:b w:val="1"/>
+          <w:rtl w:val="0"/>
+        </w:rPr>
+        <w:tab/>
+      </w:r>
+      <w:r>
+        <w:rPr>
+          <w:rtl w:val="0"/>
+        </w:rPr>
+        <w:t xml:space="preserve">Para validar el correcto incremento en los precios, se busca los productos en donde </w:t>
+        <w:br w:type="textWrapping"/>
+        <w:tab/>
+        <w:t xml:space="preserve">en el tag sea ‘digital’. Para esto, se ejecuta la siguiente consulta:</w:t>
+      </w:r>
+    </w:p>
+    <w:p>
+      <w:pPr>
+        <w:ind w:left="720" w:firstLine="720"/>
+        <w:jc w:val="both"/>
+        <w:rPr>
+          <w:i w:val="1"/>
+        </w:rPr>
+      </w:pPr>
+      <w:r>
+        <w:rPr>
+          <w:i w:val="1"/>
+          <w:rtl w:val="0"/>
+        </w:rPr>
+        <w:t xml:space="preserve">db.products.find({tags:"digital"})</w:t>
+      </w:r>
+    </w:p>
+    <w:p>
+      <w:pPr>
+        <w:jc w:val="both"/>
+        <w:rPr/>
+      </w:pPr>
+      <w:r>
+        <w:rPr>
+          <w:rtl w:val="0"/>
+        </w:rPr>
+        <w:tab/>
+      </w:r>
+    </w:p>
+    <w:p>
+      <w:pPr>
+        <w:jc w:val="both"/>
+        <w:rPr/>
+      </w:pPr>
+      <w:r>
+        <w:rPr/>
+        <w:drawing>
+          <wp:inline distB="114300" distT="114300" distL="114300" distR="114300">
+            <wp:extent cx="5731200" cy="1409700"/>
+            <wp:effectExtent b="0" l="0" r="0" t="0"/>
+            <wp:docPr id="14" name="image6.png"/>
+            <a:graphic>
+              <a:graphicData uri="http://schemas.openxmlformats.org/drawingml/2006/picture">
+                <pic:pic>
+                  <pic:nvPicPr>
+                    <pic:cNvPr id="0" name="image6.png"/>
+                    <pic:cNvPicPr preferRelativeResize="0"/>
+                  </pic:nvPicPr>
+                  <pic:blipFill>
+                    <a:blip r:embed="rId17"/>
+                    <a:srcRect b="0" l="0" r="0" t="0"/>
+                    <a:stretch>
+                      <a:fillRect/>
+                    </a:stretch>
+                  </pic:blipFill>
+                  <pic:spPr>
+                    <a:xfrm>
+                      <a:off x="0" y="0"/>
+                      <a:ext cx="5731200" cy="1409700"/>
+                    </a:xfrm>
+                    <a:prstGeom prst="rect"/>
+                    <a:ln/>
+                  </pic:spPr>
+                </pic:pic>
+              </a:graphicData>
+            </a:graphic>
+          </wp:inline>
+        </w:drawing>
+      </w:r>
+      <w:r>
+        <w:rPr>
+          <w:rtl w:val="0"/>
+        </w:rPr>
+      </w:r>
+    </w:p>
+    <w:p>
+      <w:pPr>
+        <w:jc w:val="both"/>
+        <w:rPr/>
+      </w:pPr>
+      <w:r>
+        <w:rPr>
+          <w:rtl w:val="0"/>
+        </w:rPr>
+      </w:r>
+    </w:p>
+    <w:p>
+      <w:pPr>
+        <w:jc w:val="both"/>
+        <w:rPr/>
+      </w:pPr>
+      <w:r>
+        <w:rPr>
+          <w:rtl w:val="0"/>
+        </w:rPr>
+        <w:tab/>
+        <w:t xml:space="preserve">Luego, se ejecuta la actualización correspondiente, por sobre el precio de dichos </w:t>
+        <w:br w:type="textWrapping"/>
+        <w:tab/>
+        <w:t xml:space="preserve">productos.</w:t>
+      </w:r>
+    </w:p>
+    <w:p>
+      <w:pPr>
+        <w:ind w:left="720" w:firstLine="720"/>
+        <w:jc w:val="both"/>
+        <w:rPr/>
+      </w:pPr>
+      <w:r>
+        <w:rPr>
+          <w:i w:val="1"/>
+          <w:rtl w:val="0"/>
+        </w:rPr>
+        <w:t xml:space="preserve">db.products.update({tags:"digital"}, {$mul: {price:1.1}},{multi:true})</w:t>
+      </w:r>
+      <w:r>
+        <w:rPr>
+          <w:rtl w:val="0"/>
+        </w:rPr>
+      </w:r>
+    </w:p>
+    <w:p>
+      <w:pPr>
+        <w:jc w:val="both"/>
+        <w:rPr/>
+      </w:pPr>
+      <w:r>
+        <w:rPr>
+          <w:rtl w:val="0"/>
+        </w:rPr>
+      </w:r>
+    </w:p>
+    <w:p>
+      <w:pPr>
+        <w:jc w:val="both"/>
+        <w:rPr/>
+      </w:pPr>
+      <w:r>
+        <w:rPr/>
+        <w:drawing>
+          <wp:inline distB="114300" distT="114300" distL="114300" distR="114300">
+            <wp:extent cx="5731200" cy="889000"/>
+            <wp:effectExtent b="0" l="0" r="0" t="0"/>
+            <wp:docPr id="2" name="image7.png"/>
+            <a:graphic>
+              <a:graphicData uri="http://schemas.openxmlformats.org/drawingml/2006/picture">
+                <pic:pic>
+                  <pic:nvPicPr>
+                    <pic:cNvPr id="0" name="image7.png"/>
+                    <pic:cNvPicPr preferRelativeResize="0"/>
+                  </pic:nvPicPr>
+                  <pic:blipFill>
+                    <a:blip r:embed="rId18"/>
+                    <a:srcRect b="0" l="0" r="0" t="0"/>
+                    <a:stretch>
+                      <a:fillRect/>
+                    </a:stretch>
+                  </pic:blipFill>
+                  <pic:spPr>
+                    <a:xfrm>
+                      <a:off x="0" y="0"/>
+                      <a:ext cx="5731200" cy="889000"/>
+                    </a:xfrm>
+                    <a:prstGeom prst="rect"/>
+                    <a:ln/>
+                  </pic:spPr>
+                </pic:pic>
+              </a:graphicData>
+            </a:graphic>
+          </wp:inline>
+        </w:drawing>
+      </w:r>
+      <w:r>
+        <w:rPr>
+          <w:rtl w:val="0"/>
+        </w:rPr>
+      </w:r>
+    </w:p>
+    <w:p>
+      <w:pPr>
+        <w:ind w:firstLine="720"/>
+        <w:jc w:val="both"/>
+        <w:rPr/>
+      </w:pPr>
+      <w:r>
+        <w:rPr>
+          <w:rtl w:val="0"/>
+        </w:rPr>
+        <w:t xml:space="preserve">Por último, se vuelve a ejecutar la query inicial, para validar que los precios hayan </w:t>
+        <w:br w:type="textWrapping"/>
+        <w:tab/>
+        <w:t xml:space="preserve">variado.</w:t>
+      </w:r>
+    </w:p>
+    <w:p>
+      <w:pPr>
+        <w:ind w:firstLine="720"/>
+        <w:jc w:val="both"/>
+        <w:rPr/>
+      </w:pPr>
+      <w:r>
+        <w:rPr>
+          <w:rtl w:val="0"/>
+        </w:rPr>
+        <w:tab/>
+      </w:r>
+      <w:r>
+        <w:rPr>
+          <w:i w:val="1"/>
+          <w:rtl w:val="0"/>
+        </w:rPr>
+        <w:t xml:space="preserve">db.products.find({tags:"digital"})</w:t>
+      </w:r>
+      <w:r>
+        <w:rPr>
+          <w:rtl w:val="0"/>
+        </w:rPr>
+      </w:r>
+    </w:p>
+    <w:p>
+      <w:pPr>
+        <w:ind w:firstLine="720"/>
+        <w:jc w:val="both"/>
+        <w:rPr>
+          <w:i w:val="1"/>
+        </w:rPr>
+      </w:pPr>
+      <w:r>
+        <w:rPr>
+          <w:rtl w:val="0"/>
+        </w:rPr>
+        <w:tab/>
+      </w:r>
+      <w:r>
+        <w:rPr>
+          <w:rtl w:val="0"/>
+        </w:rPr>
+      </w:r>
+      <w:r>
+        <w:drawing>
+          <wp:anchor allowOverlap="1" behindDoc="0" distB="114300" distT="114300" distL="114300" distR="114300" hidden="0" layoutInCell="1" locked="0" relativeHeight="0" simplePos="0">
+            <wp:simplePos x="0" y="0"/>
+            <wp:positionH relativeFrom="column">
+              <wp:posOffset>209550</wp:posOffset>
+            </wp:positionH>
+            <wp:positionV relativeFrom="paragraph">
+              <wp:posOffset>190500</wp:posOffset>
+            </wp:positionV>
+            <wp:extent cx="5731200" cy="1219200"/>
+            <wp:effectExtent b="0" l="0" r="0" t="0"/>
+            <wp:wrapTopAndBottom distB="114300" distT="114300"/>
+            <wp:docPr id="10" name="image13.png"/>
+            <a:graphic>
+              <a:graphicData uri="http://schemas.openxmlformats.org/drawingml/2006/picture">
+                <pic:pic>
+                  <pic:nvPicPr>
+                    <pic:cNvPr id="0" name="image13.png"/>
+                    <pic:cNvPicPr preferRelativeResize="0"/>
+                  </pic:nvPicPr>
+                  <pic:blipFill>
+                    <a:blip r:embed="rId19"/>
+                    <a:srcRect b="0" l="0" r="0" t="0"/>
+                    <a:stretch>
+                      <a:fillRect/>
+                    </a:stretch>
+                  </pic:blipFill>
+                  <pic:spPr>
+                    <a:xfrm>
+                      <a:off x="0" y="0"/>
+                      <a:ext cx="5731200" cy="1219200"/>
+                    </a:xfrm>
+                    <a:prstGeom prst="rect"/>
+                    <a:ln/>
+                  </pic:spPr>
+                </pic:pic>
+              </a:graphicData>
+            </a:graphic>
+          </wp:anchor>
+        </w:drawing>
+      </w:r>
+    </w:p>
+    <w:p>
+      <w:pPr>
+        <w:ind w:firstLine="720"/>
+        <w:jc w:val="both"/>
+        <w:rPr>
+          <w:i w:val="1"/>
+        </w:rPr>
+      </w:pPr>
+      <w:r>
+        <w:rPr>
+          <w:rtl w:val="0"/>
+        </w:rPr>
+      </w:r>
+    </w:p>
+    <w:p>
+      <w:pPr>
+        <w:jc w:val="both"/>
+        <w:rPr/>
+      </w:pPr>
+      <w:r>
+        <w:rPr>
+          <w:rtl w:val="0"/>
+        </w:rPr>
+      </w:r>
+    </w:p>
+    <w:p>
+      <w:pPr>
+        <w:jc w:val="both"/>
+        <w:rPr/>
+      </w:pPr>
+      <w:r>
+        <w:rPr>
           <w:rtl w:val="0"/>
         </w:rPr>
       </w:r>
@@ -2056,7 +3949,7 @@
           <w:b w:val="1"/>
         </w:rPr>
       </w:pPr>
-      <w:hyperlink r:id="rId6">
+      <w:hyperlink r:id="rId20">
         <w:r>
           <w:rPr>
             <w:color w:val="1155cc"/>
@@ -2077,7 +3970,7 @@
         <w:jc w:val="both"/>
         <w:rPr/>
       </w:pPr>
-      <w:hyperlink r:id="rId7">
+      <w:hyperlink r:id="rId21">
         <w:r>
           <w:rPr>
             <w:color w:val="1155cc"/>
@@ -2098,7 +3991,7 @@
         <w:jc w:val="both"/>
         <w:rPr/>
       </w:pPr>
-      <w:hyperlink r:id="rId8">
+      <w:hyperlink r:id="rId22">
         <w:r>
           <w:rPr>
             <w:color w:val="1155cc"/>
@@ -2119,7 +4012,7 @@
         <w:jc w:val="both"/>
         <w:rPr/>
       </w:pPr>
-      <w:hyperlink r:id="rId9">
+      <w:hyperlink r:id="rId23">
         <w:r>
           <w:rPr>
             <w:color w:val="1155cc"/>
@@ -2140,7 +4033,7 @@
         <w:jc w:val="both"/>
         <w:rPr/>
       </w:pPr>
-      <w:hyperlink r:id="rId10">
+      <w:hyperlink r:id="rId24">
         <w:r>
           <w:rPr>
             <w:color w:val="1155cc"/>
@@ -2161,7 +4054,7 @@
         <w:jc w:val="both"/>
         <w:rPr/>
       </w:pPr>
-      <w:hyperlink r:id="rId11">
+      <w:hyperlink r:id="rId25">
         <w:r>
           <w:rPr>
             <w:color w:val="1155cc"/>
@@ -2182,7 +4075,7 @@
         <w:jc w:val="both"/>
         <w:rPr/>
       </w:pPr>
-      <w:hyperlink r:id="rId12">
+      <w:hyperlink r:id="rId26">
         <w:r>
           <w:rPr>
             <w:color w:val="1155cc"/>
@@ -2203,7 +4096,7 @@
         <w:jc w:val="both"/>
         <w:rPr/>
       </w:pPr>
-      <w:hyperlink r:id="rId13">
+      <w:hyperlink r:id="rId27">
         <w:r>
           <w:rPr>
             <w:color w:val="1155cc"/>
@@ -2224,7 +4117,7 @@
         <w:jc w:val="both"/>
         <w:rPr/>
       </w:pPr>
-      <w:hyperlink r:id="rId14">
+      <w:hyperlink r:id="rId28">
         <w:r>
           <w:rPr>
             <w:color w:val="1155cc"/>
@@ -2245,7 +4138,7 @@
         <w:jc w:val="both"/>
         <w:rPr/>
       </w:pPr>
-      <w:hyperlink r:id="rId15">
+      <w:hyperlink r:id="rId29">
         <w:r>
           <w:rPr>
             <w:color w:val="1155cc"/>
@@ -2569,11 +4462,576 @@
       </w:rPr>
     </w:lvl>
   </w:abstractNum>
+  <w:abstractNum w:abstractNumId="3">
+    <w:lvl w:ilvl="0">
+      <w:start w:val="1"/>
+      <w:numFmt w:val="bullet"/>
+      <w:lvlText w:val="❏"/>
+      <w:lvlJc w:val="left"/>
+      <w:pPr>
+        <w:ind w:left="720" w:hanging="360"/>
+      </w:pPr>
+      <w:rPr>
+        <w:u w:val="none"/>
+      </w:rPr>
+    </w:lvl>
+    <w:lvl w:ilvl="1">
+      <w:start w:val="1"/>
+      <w:numFmt w:val="bullet"/>
+      <w:lvlText w:val="❏"/>
+      <w:lvlJc w:val="left"/>
+      <w:pPr>
+        <w:ind w:left="1440" w:hanging="360"/>
+      </w:pPr>
+      <w:rPr>
+        <w:u w:val="none"/>
+      </w:rPr>
+    </w:lvl>
+    <w:lvl w:ilvl="2">
+      <w:start w:val="1"/>
+      <w:numFmt w:val="bullet"/>
+      <w:lvlText w:val="❏"/>
+      <w:lvlJc w:val="left"/>
+      <w:pPr>
+        <w:ind w:left="2160" w:hanging="360"/>
+      </w:pPr>
+      <w:rPr>
+        <w:u w:val="none"/>
+      </w:rPr>
+    </w:lvl>
+    <w:lvl w:ilvl="3">
+      <w:start w:val="1"/>
+      <w:numFmt w:val="bullet"/>
+      <w:lvlText w:val="❏"/>
+      <w:lvlJc w:val="left"/>
+      <w:pPr>
+        <w:ind w:left="2880" w:hanging="360"/>
+      </w:pPr>
+      <w:rPr>
+        <w:u w:val="none"/>
+      </w:rPr>
+    </w:lvl>
+    <w:lvl w:ilvl="4">
+      <w:start w:val="1"/>
+      <w:numFmt w:val="bullet"/>
+      <w:lvlText w:val="❏"/>
+      <w:lvlJc w:val="left"/>
+      <w:pPr>
+        <w:ind w:left="3600" w:hanging="360"/>
+      </w:pPr>
+      <w:rPr>
+        <w:u w:val="none"/>
+      </w:rPr>
+    </w:lvl>
+    <w:lvl w:ilvl="5">
+      <w:start w:val="1"/>
+      <w:numFmt w:val="bullet"/>
+      <w:lvlText w:val="❏"/>
+      <w:lvlJc w:val="left"/>
+      <w:pPr>
+        <w:ind w:left="4320" w:hanging="360"/>
+      </w:pPr>
+      <w:rPr>
+        <w:u w:val="none"/>
+      </w:rPr>
+    </w:lvl>
+    <w:lvl w:ilvl="6">
+      <w:start w:val="1"/>
+      <w:numFmt w:val="bullet"/>
+      <w:lvlText w:val="❏"/>
+      <w:lvlJc w:val="left"/>
+      <w:pPr>
+        <w:ind w:left="5040" w:hanging="360"/>
+      </w:pPr>
+      <w:rPr>
+        <w:u w:val="none"/>
+      </w:rPr>
+    </w:lvl>
+    <w:lvl w:ilvl="7">
+      <w:start w:val="1"/>
+      <w:numFmt w:val="bullet"/>
+      <w:lvlText w:val="❏"/>
+      <w:lvlJc w:val="left"/>
+      <w:pPr>
+        <w:ind w:left="5760" w:hanging="360"/>
+      </w:pPr>
+      <w:rPr>
+        <w:u w:val="none"/>
+      </w:rPr>
+    </w:lvl>
+    <w:lvl w:ilvl="8">
+      <w:start w:val="1"/>
+      <w:numFmt w:val="bullet"/>
+      <w:lvlText w:val="❏"/>
+      <w:lvlJc w:val="left"/>
+      <w:pPr>
+        <w:ind w:left="6480" w:hanging="360"/>
+      </w:pPr>
+      <w:rPr>
+        <w:u w:val="none"/>
+      </w:rPr>
+    </w:lvl>
+  </w:abstractNum>
+  <w:abstractNum w:abstractNumId="4">
+    <w:lvl w:ilvl="0">
+      <w:start w:val="1"/>
+      <w:numFmt w:val="bullet"/>
+      <w:lvlText w:val="❏"/>
+      <w:lvlJc w:val="left"/>
+      <w:pPr>
+        <w:ind w:left="720" w:hanging="360"/>
+      </w:pPr>
+      <w:rPr>
+        <w:u w:val="none"/>
+      </w:rPr>
+    </w:lvl>
+    <w:lvl w:ilvl="1">
+      <w:start w:val="1"/>
+      <w:numFmt w:val="bullet"/>
+      <w:lvlText w:val="❏"/>
+      <w:lvlJc w:val="left"/>
+      <w:pPr>
+        <w:ind w:left="1440" w:hanging="360"/>
+      </w:pPr>
+      <w:rPr>
+        <w:u w:val="none"/>
+      </w:rPr>
+    </w:lvl>
+    <w:lvl w:ilvl="2">
+      <w:start w:val="1"/>
+      <w:numFmt w:val="bullet"/>
+      <w:lvlText w:val="❏"/>
+      <w:lvlJc w:val="left"/>
+      <w:pPr>
+        <w:ind w:left="2160" w:hanging="360"/>
+      </w:pPr>
+      <w:rPr>
+        <w:u w:val="none"/>
+      </w:rPr>
+    </w:lvl>
+    <w:lvl w:ilvl="3">
+      <w:start w:val="1"/>
+      <w:numFmt w:val="bullet"/>
+      <w:lvlText w:val="❏"/>
+      <w:lvlJc w:val="left"/>
+      <w:pPr>
+        <w:ind w:left="2880" w:hanging="360"/>
+      </w:pPr>
+      <w:rPr>
+        <w:u w:val="none"/>
+      </w:rPr>
+    </w:lvl>
+    <w:lvl w:ilvl="4">
+      <w:start w:val="1"/>
+      <w:numFmt w:val="bullet"/>
+      <w:lvlText w:val="❏"/>
+      <w:lvlJc w:val="left"/>
+      <w:pPr>
+        <w:ind w:left="3600" w:hanging="360"/>
+      </w:pPr>
+      <w:rPr>
+        <w:u w:val="none"/>
+      </w:rPr>
+    </w:lvl>
+    <w:lvl w:ilvl="5">
+      <w:start w:val="1"/>
+      <w:numFmt w:val="bullet"/>
+      <w:lvlText w:val="❏"/>
+      <w:lvlJc w:val="left"/>
+      <w:pPr>
+        <w:ind w:left="4320" w:hanging="360"/>
+      </w:pPr>
+      <w:rPr>
+        <w:u w:val="none"/>
+      </w:rPr>
+    </w:lvl>
+    <w:lvl w:ilvl="6">
+      <w:start w:val="1"/>
+      <w:numFmt w:val="bullet"/>
+      <w:lvlText w:val="❏"/>
+      <w:lvlJc w:val="left"/>
+      <w:pPr>
+        <w:ind w:left="5040" w:hanging="360"/>
+      </w:pPr>
+      <w:rPr>
+        <w:u w:val="none"/>
+      </w:rPr>
+    </w:lvl>
+    <w:lvl w:ilvl="7">
+      <w:start w:val="1"/>
+      <w:numFmt w:val="bullet"/>
+      <w:lvlText w:val="❏"/>
+      <w:lvlJc w:val="left"/>
+      <w:pPr>
+        <w:ind w:left="5760" w:hanging="360"/>
+      </w:pPr>
+      <w:rPr>
+        <w:u w:val="none"/>
+      </w:rPr>
+    </w:lvl>
+    <w:lvl w:ilvl="8">
+      <w:start w:val="1"/>
+      <w:numFmt w:val="bullet"/>
+      <w:lvlText w:val="❏"/>
+      <w:lvlJc w:val="left"/>
+      <w:pPr>
+        <w:ind w:left="6480" w:hanging="360"/>
+      </w:pPr>
+      <w:rPr>
+        <w:u w:val="none"/>
+      </w:rPr>
+    </w:lvl>
+  </w:abstractNum>
+  <w:abstractNum w:abstractNumId="5">
+    <w:lvl w:ilvl="0">
+      <w:start w:val="1"/>
+      <w:numFmt w:val="bullet"/>
+      <w:lvlText w:val="❏"/>
+      <w:lvlJc w:val="left"/>
+      <w:pPr>
+        <w:ind w:left="720" w:hanging="360"/>
+      </w:pPr>
+      <w:rPr>
+        <w:u w:val="none"/>
+      </w:rPr>
+    </w:lvl>
+    <w:lvl w:ilvl="1">
+      <w:start w:val="1"/>
+      <w:numFmt w:val="bullet"/>
+      <w:lvlText w:val="❏"/>
+      <w:lvlJc w:val="left"/>
+      <w:pPr>
+        <w:ind w:left="1440" w:hanging="360"/>
+      </w:pPr>
+      <w:rPr>
+        <w:u w:val="none"/>
+      </w:rPr>
+    </w:lvl>
+    <w:lvl w:ilvl="2">
+      <w:start w:val="1"/>
+      <w:numFmt w:val="bullet"/>
+      <w:lvlText w:val="❏"/>
+      <w:lvlJc w:val="left"/>
+      <w:pPr>
+        <w:ind w:left="2160" w:hanging="360"/>
+      </w:pPr>
+      <w:rPr>
+        <w:u w:val="none"/>
+      </w:rPr>
+    </w:lvl>
+    <w:lvl w:ilvl="3">
+      <w:start w:val="1"/>
+      <w:numFmt w:val="bullet"/>
+      <w:lvlText w:val="❏"/>
+      <w:lvlJc w:val="left"/>
+      <w:pPr>
+        <w:ind w:left="2880" w:hanging="360"/>
+      </w:pPr>
+      <w:rPr>
+        <w:u w:val="none"/>
+      </w:rPr>
+    </w:lvl>
+    <w:lvl w:ilvl="4">
+      <w:start w:val="1"/>
+      <w:numFmt w:val="bullet"/>
+      <w:lvlText w:val="❏"/>
+      <w:lvlJc w:val="left"/>
+      <w:pPr>
+        <w:ind w:left="3600" w:hanging="360"/>
+      </w:pPr>
+      <w:rPr>
+        <w:u w:val="none"/>
+      </w:rPr>
+    </w:lvl>
+    <w:lvl w:ilvl="5">
+      <w:start w:val="1"/>
+      <w:numFmt w:val="bullet"/>
+      <w:lvlText w:val="❏"/>
+      <w:lvlJc w:val="left"/>
+      <w:pPr>
+        <w:ind w:left="4320" w:hanging="360"/>
+      </w:pPr>
+      <w:rPr>
+        <w:u w:val="none"/>
+      </w:rPr>
+    </w:lvl>
+    <w:lvl w:ilvl="6">
+      <w:start w:val="1"/>
+      <w:numFmt w:val="bullet"/>
+      <w:lvlText w:val="❏"/>
+      <w:lvlJc w:val="left"/>
+      <w:pPr>
+        <w:ind w:left="5040" w:hanging="360"/>
+      </w:pPr>
+      <w:rPr>
+        <w:u w:val="none"/>
+      </w:rPr>
+    </w:lvl>
+    <w:lvl w:ilvl="7">
+      <w:start w:val="1"/>
+      <w:numFmt w:val="bullet"/>
+      <w:lvlText w:val="❏"/>
+      <w:lvlJc w:val="left"/>
+      <w:pPr>
+        <w:ind w:left="5760" w:hanging="360"/>
+      </w:pPr>
+      <w:rPr>
+        <w:u w:val="none"/>
+      </w:rPr>
+    </w:lvl>
+    <w:lvl w:ilvl="8">
+      <w:start w:val="1"/>
+      <w:numFmt w:val="bullet"/>
+      <w:lvlText w:val="❏"/>
+      <w:lvlJc w:val="left"/>
+      <w:pPr>
+        <w:ind w:left="6480" w:hanging="360"/>
+      </w:pPr>
+      <w:rPr>
+        <w:u w:val="none"/>
+      </w:rPr>
+    </w:lvl>
+  </w:abstractNum>
+  <w:abstractNum w:abstractNumId="6">
+    <w:lvl w:ilvl="0">
+      <w:start w:val="1"/>
+      <w:numFmt w:val="bullet"/>
+      <w:lvlText w:val="❏"/>
+      <w:lvlJc w:val="left"/>
+      <w:pPr>
+        <w:ind w:left="720" w:hanging="360"/>
+      </w:pPr>
+      <w:rPr>
+        <w:u w:val="none"/>
+      </w:rPr>
+    </w:lvl>
+    <w:lvl w:ilvl="1">
+      <w:start w:val="1"/>
+      <w:numFmt w:val="bullet"/>
+      <w:lvlText w:val="❏"/>
+      <w:lvlJc w:val="left"/>
+      <w:pPr>
+        <w:ind w:left="1440" w:hanging="360"/>
+      </w:pPr>
+      <w:rPr>
+        <w:u w:val="none"/>
+      </w:rPr>
+    </w:lvl>
+    <w:lvl w:ilvl="2">
+      <w:start w:val="1"/>
+      <w:numFmt w:val="bullet"/>
+      <w:lvlText w:val="❏"/>
+      <w:lvlJc w:val="left"/>
+      <w:pPr>
+        <w:ind w:left="2160" w:hanging="360"/>
+      </w:pPr>
+      <w:rPr>
+        <w:u w:val="none"/>
+      </w:rPr>
+    </w:lvl>
+    <w:lvl w:ilvl="3">
+      <w:start w:val="1"/>
+      <w:numFmt w:val="bullet"/>
+      <w:lvlText w:val="❏"/>
+      <w:lvlJc w:val="left"/>
+      <w:pPr>
+        <w:ind w:left="2880" w:hanging="360"/>
+      </w:pPr>
+      <w:rPr>
+        <w:u w:val="none"/>
+      </w:rPr>
+    </w:lvl>
+    <w:lvl w:ilvl="4">
+      <w:start w:val="1"/>
+      <w:numFmt w:val="bullet"/>
+      <w:lvlText w:val="❏"/>
+      <w:lvlJc w:val="left"/>
+      <w:pPr>
+        <w:ind w:left="3600" w:hanging="360"/>
+      </w:pPr>
+      <w:rPr>
+        <w:u w:val="none"/>
+      </w:rPr>
+    </w:lvl>
+    <w:lvl w:ilvl="5">
+      <w:start w:val="1"/>
+      <w:numFmt w:val="bullet"/>
+      <w:lvlText w:val="❏"/>
+      <w:lvlJc w:val="left"/>
+      <w:pPr>
+        <w:ind w:left="4320" w:hanging="360"/>
+      </w:pPr>
+      <w:rPr>
+        <w:u w:val="none"/>
+      </w:rPr>
+    </w:lvl>
+    <w:lvl w:ilvl="6">
+      <w:start w:val="1"/>
+      <w:numFmt w:val="bullet"/>
+      <w:lvlText w:val="❏"/>
+      <w:lvlJc w:val="left"/>
+      <w:pPr>
+        <w:ind w:left="5040" w:hanging="360"/>
+      </w:pPr>
+      <w:rPr>
+        <w:u w:val="none"/>
+      </w:rPr>
+    </w:lvl>
+    <w:lvl w:ilvl="7">
+      <w:start w:val="1"/>
+      <w:numFmt w:val="bullet"/>
+      <w:lvlText w:val="❏"/>
+      <w:lvlJc w:val="left"/>
+      <w:pPr>
+        <w:ind w:left="5760" w:hanging="360"/>
+      </w:pPr>
+      <w:rPr>
+        <w:u w:val="none"/>
+      </w:rPr>
+    </w:lvl>
+    <w:lvl w:ilvl="8">
+      <w:start w:val="1"/>
+      <w:numFmt w:val="bullet"/>
+      <w:lvlText w:val="❏"/>
+      <w:lvlJc w:val="left"/>
+      <w:pPr>
+        <w:ind w:left="6480" w:hanging="360"/>
+      </w:pPr>
+      <w:rPr>
+        <w:u w:val="none"/>
+      </w:rPr>
+    </w:lvl>
+  </w:abstractNum>
+  <w:abstractNum w:abstractNumId="7">
+    <w:lvl w:ilvl="0">
+      <w:start w:val="1"/>
+      <w:numFmt w:val="bullet"/>
+      <w:lvlText w:val="❏"/>
+      <w:lvlJc w:val="left"/>
+      <w:pPr>
+        <w:ind w:left="720" w:hanging="360"/>
+      </w:pPr>
+      <w:rPr>
+        <w:u w:val="none"/>
+      </w:rPr>
+    </w:lvl>
+    <w:lvl w:ilvl="1">
+      <w:start w:val="1"/>
+      <w:numFmt w:val="bullet"/>
+      <w:lvlText w:val="❏"/>
+      <w:lvlJc w:val="left"/>
+      <w:pPr>
+        <w:ind w:left="1440" w:hanging="360"/>
+      </w:pPr>
+      <w:rPr>
+        <w:u w:val="none"/>
+      </w:rPr>
+    </w:lvl>
+    <w:lvl w:ilvl="2">
+      <w:start w:val="1"/>
+      <w:numFmt w:val="bullet"/>
+      <w:lvlText w:val="❏"/>
+      <w:lvlJc w:val="left"/>
+      <w:pPr>
+        <w:ind w:left="2160" w:hanging="360"/>
+      </w:pPr>
+      <w:rPr>
+        <w:u w:val="none"/>
+      </w:rPr>
+    </w:lvl>
+    <w:lvl w:ilvl="3">
+      <w:start w:val="1"/>
+      <w:numFmt w:val="bullet"/>
+      <w:lvlText w:val="❏"/>
+      <w:lvlJc w:val="left"/>
+      <w:pPr>
+        <w:ind w:left="2880" w:hanging="360"/>
+      </w:pPr>
+      <w:rPr>
+        <w:u w:val="none"/>
+      </w:rPr>
+    </w:lvl>
+    <w:lvl w:ilvl="4">
+      <w:start w:val="1"/>
+      <w:numFmt w:val="bullet"/>
+      <w:lvlText w:val="❏"/>
+      <w:lvlJc w:val="left"/>
+      <w:pPr>
+        <w:ind w:left="3600" w:hanging="360"/>
+      </w:pPr>
+      <w:rPr>
+        <w:u w:val="none"/>
+      </w:rPr>
+    </w:lvl>
+    <w:lvl w:ilvl="5">
+      <w:start w:val="1"/>
+      <w:numFmt w:val="bullet"/>
+      <w:lvlText w:val="❏"/>
+      <w:lvlJc w:val="left"/>
+      <w:pPr>
+        <w:ind w:left="4320" w:hanging="360"/>
+      </w:pPr>
+      <w:rPr>
+        <w:u w:val="none"/>
+      </w:rPr>
+    </w:lvl>
+    <w:lvl w:ilvl="6">
+      <w:start w:val="1"/>
+      <w:numFmt w:val="bullet"/>
+      <w:lvlText w:val="❏"/>
+      <w:lvlJc w:val="left"/>
+      <w:pPr>
+        <w:ind w:left="5040" w:hanging="360"/>
+      </w:pPr>
+      <w:rPr>
+        <w:u w:val="none"/>
+      </w:rPr>
+    </w:lvl>
+    <w:lvl w:ilvl="7">
+      <w:start w:val="1"/>
+      <w:numFmt w:val="bullet"/>
+      <w:lvlText w:val="❏"/>
+      <w:lvlJc w:val="left"/>
+      <w:pPr>
+        <w:ind w:left="5760" w:hanging="360"/>
+      </w:pPr>
+      <w:rPr>
+        <w:u w:val="none"/>
+      </w:rPr>
+    </w:lvl>
+    <w:lvl w:ilvl="8">
+      <w:start w:val="1"/>
+      <w:numFmt w:val="bullet"/>
+      <w:lvlText w:val="❏"/>
+      <w:lvlJc w:val="left"/>
+      <w:pPr>
+        <w:ind w:left="6480" w:hanging="360"/>
+      </w:pPr>
+      <w:rPr>
+        <w:u w:val="none"/>
+      </w:rPr>
+    </w:lvl>
+  </w:abstractNum>
   <w:num w:numId="1">
     <w:abstractNumId w:val="1"/>
   </w:num>
   <w:num w:numId="2">
     <w:abstractNumId w:val="2"/>
+  </w:num>
+  <w:num w:numId="3">
+    <w:abstractNumId w:val="3"/>
+  </w:num>
+  <w:num w:numId="4">
+    <w:abstractNumId w:val="4"/>
+  </w:num>
+  <w:num w:numId="5">
+    <w:abstractNumId w:val="5"/>
+  </w:num>
+  <w:num w:numId="6">
+    <w:abstractNumId w:val="6"/>
+  </w:num>
+  <w:num w:numId="7">
+    <w:abstractNumId w:val="7"/>
   </w:num>
 </w:numbering>
 </file>

</xml_diff>